<commit_message>
LoggingBehaviour (Events) |  LogRequestMiddleware
Logging Behaviour : it's a IPipeline MediatR that handles log informations
 - Request starts at ...
 - Request finishes at ...

LogRequestMiddleWare : Handle request paths, responses, ...
</commit_message>
<xml_diff>
--- a/PROJET_2021_Color.docx
+++ b/PROJET_2021_Color.docx
@@ -56,7 +56,16 @@
           <w:color w:val="1F4E79" w:themeColor="accent1" w:themeShade="80"/>
         </w:rPr>
         <w:lastRenderedPageBreak/>
-        <w:t xml:space="preserve">Specifications : </w:t>
+        <w:t>Specifications:</w:t>
+      </w:r>
+      <w:r>
+        <w:rPr>
+          <w:rStyle w:val="lev"/>
+          <w:b w:val="0"/>
+          <w:bCs w:val="0"/>
+          <w:color w:val="1F4E79" w:themeColor="accent1" w:themeShade="80"/>
+        </w:rPr>
+        <w:t xml:space="preserve"> </w:t>
       </w:r>
     </w:p>
     <w:p>
@@ -315,8 +324,8 @@
           <w:b/>
           <w:bCs/>
           <w:color w:val="70AD47" w:themeColor="accent6"/>
-          <w:sz w:val="28"/>
-          <w:szCs w:val="28"/>
+          <w:sz w:val="32"/>
+          <w:szCs w:val="32"/>
         </w:rPr>
         <w:t>--- OK</w:t>
       </w:r>
@@ -402,21 +411,7 @@
         <w:rPr>
           <w:color w:val="70AD47" w:themeColor="accent6"/>
         </w:rPr>
-        <w:t xml:space="preserve">Use </w:t>
-      </w:r>
-      <w:proofErr w:type="spellStart"/>
-      <w:r>
-        <w:rPr>
-          <w:color w:val="70AD47" w:themeColor="accent6"/>
-        </w:rPr>
-        <w:t>FluentValidation</w:t>
-      </w:r>
-      <w:proofErr w:type="spellEnd"/>
-      <w:r>
-        <w:rPr>
-          <w:color w:val="70AD47" w:themeColor="accent6"/>
-        </w:rPr>
-        <w:t xml:space="preserve"> for Request validation.</w:t>
+        <w:t>Use FluentValidation for Request validation.</w:t>
       </w:r>
     </w:p>
     <w:p>
@@ -453,8 +448,8 @@
           <w:b/>
           <w:bCs/>
           <w:color w:val="FF0000" w:themeColor="accent2"/>
-          <w:sz w:val="28"/>
-          <w:szCs w:val="28"/>
+          <w:sz w:val="32"/>
+          <w:szCs w:val="32"/>
         </w:rPr>
         <w:t>-- OK</w:t>
       </w:r>
@@ -543,30 +538,8 @@
         <w:rPr>
           <w:color w:val="806000" w:themeColor="accent4" w:themeShade="80"/>
         </w:rPr>
-        <w:t xml:space="preserve">Use </w:t>
+        <w:t>Use HTTPClient or HTTPClientFactory</w:t>
       </w:r>
-      <w:proofErr w:type="spellStart"/>
-      <w:r>
-        <w:rPr>
-          <w:color w:val="806000" w:themeColor="accent4" w:themeShade="80"/>
-        </w:rPr>
-        <w:t>HTTPClient</w:t>
-      </w:r>
-      <w:proofErr w:type="spellEnd"/>
-      <w:r>
-        <w:rPr>
-          <w:color w:val="806000" w:themeColor="accent4" w:themeShade="80"/>
-        </w:rPr>
-        <w:t xml:space="preserve"> or </w:t>
-      </w:r>
-      <w:proofErr w:type="spellStart"/>
-      <w:r>
-        <w:rPr>
-          <w:color w:val="806000" w:themeColor="accent4" w:themeShade="80"/>
-        </w:rPr>
-        <w:t>HTTPClientFactory</w:t>
-      </w:r>
-      <w:proofErr w:type="spellEnd"/>
       <w:r>
         <w:rPr>
           <w:color w:val="806000" w:themeColor="accent4" w:themeShade="80"/>
@@ -578,8 +551,8 @@
           <w:b/>
           <w:bCs/>
           <w:color w:val="806000" w:themeColor="accent4" w:themeShade="80"/>
-          <w:sz w:val="28"/>
-          <w:szCs w:val="28"/>
+          <w:sz w:val="32"/>
+          <w:szCs w:val="32"/>
         </w:rPr>
         <w:t>-- OK</w:t>
       </w:r>
@@ -599,21 +572,49 @@
         <w:rPr>
           <w:color w:val="FF0000" w:themeColor="accent2"/>
         </w:rPr>
-        <w:t xml:space="preserve">Use a </w:t>
+        <w:t>Use a RetryPolicies</w:t>
       </w:r>
-      <w:proofErr w:type="spellStart"/>
-      <w:r>
-        <w:rPr>
-          <w:color w:val="FF0000" w:themeColor="accent2"/>
-        </w:rPr>
-        <w:t>RetryPolicies</w:t>
-      </w:r>
-      <w:proofErr w:type="spellEnd"/>
       <w:r>
         <w:rPr>
           <w:color w:val="FF0000" w:themeColor="accent2"/>
         </w:rPr>
         <w:t xml:space="preserve">  -&gt; 02/05</w:t>
+      </w:r>
+      <w:r>
+        <w:rPr>
+          <w:color w:val="FF0000" w:themeColor="accent2"/>
+        </w:rPr>
+        <w:t xml:space="preserve"> </w:t>
+      </w:r>
+      <w:r>
+        <w:rPr>
+          <w:b/>
+          <w:bCs/>
+          <w:color w:val="FF0000" w:themeColor="accent2"/>
+          <w:sz w:val="32"/>
+          <w:szCs w:val="32"/>
+        </w:rPr>
+        <w:t>–</w:t>
+      </w:r>
+      <w:r>
+        <w:rPr>
+          <w:b/>
+          <w:bCs/>
+          <w:color w:val="FF0000" w:themeColor="accent2"/>
+          <w:sz w:val="32"/>
+          <w:szCs w:val="32"/>
+        </w:rPr>
+        <w:t xml:space="preserve"> OK</w:t>
+      </w:r>
+      <w:r>
+        <w:rPr>
+          <w:b/>
+          <w:bCs/>
+          <w:color w:val="FF0000" w:themeColor="accent2"/>
+          <w:sz w:val="32"/>
+          <w:szCs w:val="32"/>
+        </w:rPr>
+        <w:t xml:space="preserve"> (Polly)</w:t>
       </w:r>
     </w:p>
     <w:p>
@@ -639,37 +640,101 @@
         </w:rPr>
         <w:t xml:space="preserve"> -&gt; 02/05</w:t>
       </w:r>
-    </w:p>
-    <w:p>
-      <w:pPr>
-        <w:pStyle w:val="Paragraphedeliste"/>
-        <w:numPr>
-          <w:ilvl w:val="0"/>
-          <w:numId w:val="19"/>
-        </w:numPr>
-        <w:rPr>
-          <w:color w:val="FF0000" w:themeColor="accent2"/>
-        </w:rPr>
-      </w:pPr>
       <w:r>
         <w:rPr>
           <w:color w:val="FF0000" w:themeColor="accent2"/>
         </w:rPr>
-        <w:t xml:space="preserve">Create a </w:t>
+        <w:t xml:space="preserve">  </w:t>
       </w:r>
-      <w:proofErr w:type="spellStart"/>
       <w:r>
         <w:rPr>
+          <w:b/>
+          <w:bCs/>
           <w:color w:val="FF0000" w:themeColor="accent2"/>
+          <w:sz w:val="32"/>
+          <w:szCs w:val="32"/>
         </w:rPr>
-        <w:t>MiddleWare</w:t>
+        <w:t>-- OK</w:t>
       </w:r>
-      <w:proofErr w:type="spellEnd"/>
       <w:r>
         <w:rPr>
+          <w:b/>
+          <w:bCs/>
           <w:color w:val="FF0000" w:themeColor="accent2"/>
+          <w:sz w:val="32"/>
+          <w:szCs w:val="32"/>
         </w:rPr>
-        <w:t xml:space="preserve"> -&gt; 02/05</w:t>
+        <w:t xml:space="preserve"> </w:t>
+      </w:r>
+      <w:r>
+        <w:rPr>
+          <w:b/>
+          <w:bCs/>
+          <w:color w:val="FF0000" w:themeColor="accent2"/>
+          <w:sz w:val="20"/>
+          <w:szCs w:val="20"/>
+        </w:rPr>
+        <w:t>(</w:t>
+      </w:r>
+      <w:r>
+        <w:rPr>
+          <w:b/>
+          <w:bCs/>
+          <w:color w:val="FF0000" w:themeColor="accent2"/>
+          <w:sz w:val="20"/>
+          <w:szCs w:val="20"/>
+        </w:rPr>
+        <w:t>But n</w:t>
+      </w:r>
+      <w:r>
+        <w:rPr>
+          <w:b/>
+          <w:bCs/>
+          <w:color w:val="FF0000" w:themeColor="accent2"/>
+          <w:sz w:val="20"/>
+          <w:szCs w:val="20"/>
+        </w:rPr>
+        <w:t xml:space="preserve">eeds logs </w:t>
+      </w:r>
+      <w:r>
+        <w:rPr>
+          <w:b/>
+          <w:bCs/>
+          <w:color w:val="FF0000" w:themeColor="accent2"/>
+          <w:sz w:val="20"/>
+          <w:szCs w:val="20"/>
+        </w:rPr>
+        <w:t>about</w:t>
+      </w:r>
+      <w:r>
+        <w:rPr>
+          <w:b/>
+          <w:bCs/>
+          <w:color w:val="FF0000" w:themeColor="accent2"/>
+          <w:sz w:val="20"/>
+          <w:szCs w:val="20"/>
+        </w:rPr>
+        <w:t xml:space="preserve"> userId and</w:t>
+      </w:r>
+      <w:r>
+        <w:rPr>
+          <w:b/>
+          <w:bCs/>
+          <w:color w:val="FF0000" w:themeColor="accent2"/>
+          <w:sz w:val="20"/>
+          <w:szCs w:val="20"/>
+        </w:rPr>
+        <w:t xml:space="preserve"> </w:t>
+      </w:r>
+      <w:r>
+        <w:rPr>
+          <w:b/>
+          <w:bCs/>
+          <w:color w:val="FF0000" w:themeColor="accent2"/>
+          <w:sz w:val="20"/>
+          <w:szCs w:val="20"/>
+        </w:rPr>
+        <w:t>userService)</w:t>
       </w:r>
     </w:p>
     <w:p>
@@ -687,16 +752,48 @@
         <w:rPr>
           <w:color w:val="FF0000" w:themeColor="accent2"/>
         </w:rPr>
-        <w:t xml:space="preserve">Create and consume </w:t>
+        <w:t>Create a MiddleWare</w:t>
       </w:r>
-      <w:proofErr w:type="spellStart"/>
       <w:r>
         <w:rPr>
           <w:color w:val="FF0000" w:themeColor="accent2"/>
         </w:rPr>
-        <w:t>nuget</w:t>
+        <w:t xml:space="preserve"> -&gt; 02/05</w:t>
       </w:r>
-      <w:proofErr w:type="spellEnd"/>
+      <w:r>
+        <w:rPr>
+          <w:color w:val="FF0000" w:themeColor="accent2"/>
+        </w:rPr>
+        <w:t xml:space="preserve">  </w:t>
+      </w:r>
+      <w:r>
+        <w:rPr>
+          <w:b/>
+          <w:bCs/>
+          <w:color w:val="FF0000" w:themeColor="accent2"/>
+          <w:sz w:val="32"/>
+          <w:szCs w:val="32"/>
+        </w:rPr>
+        <w:t>-- OK</w:t>
+      </w:r>
+    </w:p>
+    <w:p>
+      <w:pPr>
+        <w:pStyle w:val="Paragraphedeliste"/>
+        <w:numPr>
+          <w:ilvl w:val="0"/>
+          <w:numId w:val="19"/>
+        </w:numPr>
+        <w:rPr>
+          <w:color w:val="FF0000" w:themeColor="accent2"/>
+        </w:rPr>
+      </w:pPr>
+      <w:r>
+        <w:rPr>
+          <w:color w:val="FF0000" w:themeColor="accent2"/>
+        </w:rPr>
+        <w:t>Create and consume nuget</w:t>
+      </w:r>
       <w:r>
         <w:rPr>
           <w:color w:val="FF0000" w:themeColor="accent2"/>
@@ -719,16 +816,8 @@
         <w:rPr>
           <w:color w:val="70AD47" w:themeColor="accent6"/>
         </w:rPr>
-        <w:t xml:space="preserve">Consume an external </w:t>
+        <w:t>Consume an external nuget</w:t>
       </w:r>
-      <w:proofErr w:type="spellStart"/>
-      <w:r>
-        <w:rPr>
-          <w:color w:val="70AD47" w:themeColor="accent6"/>
-        </w:rPr>
-        <w:t>nuget</w:t>
-      </w:r>
-      <w:proofErr w:type="spellEnd"/>
       <w:r>
         <w:rPr>
           <w:color w:val="70AD47" w:themeColor="accent6"/>
@@ -797,21 +886,7 @@
         <w:rPr>
           <w:color w:val="70AD47" w:themeColor="accent6"/>
         </w:rPr>
-        <w:t xml:space="preserve">You can use </w:t>
-      </w:r>
-      <w:proofErr w:type="spellStart"/>
-      <w:r>
-        <w:rPr>
-          <w:color w:val="70AD47" w:themeColor="accent6"/>
-        </w:rPr>
-        <w:t>InMemory</w:t>
-      </w:r>
-      <w:proofErr w:type="spellEnd"/>
-      <w:r>
-        <w:rPr>
-          <w:color w:val="70AD47" w:themeColor="accent6"/>
-        </w:rPr>
-        <w:t xml:space="preserve"> DB if it’s more easier for you</w:t>
+        <w:t>You can use InMemory DB if it’s more easier for you</w:t>
       </w:r>
       <w:r>
         <w:rPr>
@@ -827,7 +902,27 @@
           <w:sz w:val="32"/>
           <w:szCs w:val="32"/>
         </w:rPr>
-        <w:t>DB FIRST OK</w:t>
+        <w:t xml:space="preserve">DB FIRST </w:t>
+      </w:r>
+      <w:r>
+        <w:rPr>
+          <w:b/>
+          <w:bCs/>
+          <w:color w:val="70AD47" w:themeColor="accent6"/>
+          <w:sz w:val="32"/>
+          <w:szCs w:val="32"/>
+        </w:rPr>
+        <w:t xml:space="preserve">| </w:t>
+      </w:r>
+      <w:r>
+        <w:rPr>
+          <w:b/>
+          <w:bCs/>
+          <w:color w:val="70AD47" w:themeColor="accent6"/>
+          <w:sz w:val="32"/>
+          <w:szCs w:val="32"/>
+        </w:rPr>
+        <w:t>OK</w:t>
       </w:r>
     </w:p>
     <w:p/>
@@ -1131,21 +1226,7 @@
         <w:rPr>
           <w:color w:val="70AD47" w:themeColor="accent6"/>
         </w:rPr>
-        <w:t>“</w:t>
-      </w:r>
-      <w:proofErr w:type="spellStart"/>
-      <w:r>
-        <w:rPr>
-          <w:color w:val="70AD47" w:themeColor="accent6"/>
-        </w:rPr>
-        <w:t>read:messages</w:t>
-      </w:r>
-      <w:proofErr w:type="spellEnd"/>
-      <w:r>
-        <w:rPr>
-          <w:color w:val="70AD47" w:themeColor="accent6"/>
-        </w:rPr>
-        <w:t>”</w:t>
+        <w:t>“read:messages”</w:t>
       </w:r>
     </w:p>
     <w:p>
@@ -1235,21 +1316,7 @@
         <w:rPr>
           <w:color w:val="70AD47" w:themeColor="accent6"/>
         </w:rPr>
-        <w:t>“</w:t>
-      </w:r>
-      <w:proofErr w:type="spellStart"/>
-      <w:r>
-        <w:rPr>
-          <w:color w:val="70AD47" w:themeColor="accent6"/>
-        </w:rPr>
-        <w:t>write:messages</w:t>
-      </w:r>
-      <w:proofErr w:type="spellEnd"/>
-      <w:r>
-        <w:rPr>
-          <w:color w:val="70AD47" w:themeColor="accent6"/>
-        </w:rPr>
-        <w:t>”</w:t>
+        <w:t>“write:messages”</w:t>
       </w:r>
     </w:p>
     <w:p>
@@ -1321,21 +1388,7 @@
         <w:rPr>
           <w:color w:val="70AD47" w:themeColor="accent6"/>
         </w:rPr>
-        <w:t>“</w:t>
-      </w:r>
-      <w:proofErr w:type="spellStart"/>
-      <w:r>
-        <w:rPr>
-          <w:color w:val="70AD47" w:themeColor="accent6"/>
-        </w:rPr>
-        <w:t>read:users</w:t>
-      </w:r>
-      <w:proofErr w:type="spellEnd"/>
-      <w:r>
-        <w:rPr>
-          <w:color w:val="70AD47" w:themeColor="accent6"/>
-        </w:rPr>
-        <w:t>”</w:t>
+        <w:t>“read:users”</w:t>
       </w:r>
     </w:p>
     <w:p>
@@ -1389,21 +1442,7 @@
         <w:rPr>
           <w:color w:val="70AD47" w:themeColor="accent6"/>
         </w:rPr>
-        <w:t>“</w:t>
-      </w:r>
-      <w:proofErr w:type="spellStart"/>
-      <w:r>
-        <w:rPr>
-          <w:color w:val="70AD47" w:themeColor="accent6"/>
-        </w:rPr>
-        <w:t>write:users</w:t>
-      </w:r>
-      <w:proofErr w:type="spellEnd"/>
-      <w:r>
-        <w:rPr>
-          <w:color w:val="70AD47" w:themeColor="accent6"/>
-        </w:rPr>
-        <w:t>”</w:t>
+        <w:t>“write:users”</w:t>
       </w:r>
     </w:p>
     <w:p>
@@ -1529,6 +1568,7 @@
         <w:rPr>
           <w:color w:val="BF8F00" w:themeColor="accent4" w:themeShade="BF"/>
         </w:rPr>
+        <w:lastRenderedPageBreak/>
         <w:t>Consume an external API</w:t>
       </w:r>
     </w:p>
@@ -1547,16 +1587,8 @@
         <w:rPr>
           <w:color w:val="BF8F00" w:themeColor="accent4" w:themeShade="BF"/>
         </w:rPr>
-        <w:t xml:space="preserve">Don’t forget </w:t>
+        <w:t>Don’t forget retryPolicies</w:t>
       </w:r>
-      <w:proofErr w:type="spellStart"/>
-      <w:r>
-        <w:rPr>
-          <w:color w:val="BF8F00" w:themeColor="accent4" w:themeShade="BF"/>
-        </w:rPr>
-        <w:t>retryPolicies</w:t>
-      </w:r>
-      <w:proofErr w:type="spellEnd"/>
       <w:r>
         <w:rPr>
           <w:color w:val="BF8F00" w:themeColor="accent4" w:themeShade="BF"/>
@@ -1597,7 +1629,6 @@
         <w:rPr>
           <w:color w:val="70AD47" w:themeColor="accent6"/>
         </w:rPr>
-        <w:lastRenderedPageBreak/>
         <w:t>Call is done on View level</w:t>
       </w:r>
     </w:p>
@@ -1685,21 +1716,7 @@
         <w:rPr>
           <w:color w:val="FF0000" w:themeColor="accent2"/>
         </w:rPr>
-        <w:t xml:space="preserve">Create a dedicated </w:t>
-      </w:r>
-      <w:proofErr w:type="spellStart"/>
-      <w:r>
-        <w:rPr>
-          <w:color w:val="FF0000" w:themeColor="accent2"/>
-        </w:rPr>
-        <w:t>nuget</w:t>
-      </w:r>
-      <w:proofErr w:type="spellEnd"/>
-      <w:r>
-        <w:rPr>
-          <w:color w:val="FF0000" w:themeColor="accent2"/>
-        </w:rPr>
-        <w:t xml:space="preserve"> and use it in the project</w:t>
+        <w:t>Create a dedicated nuget and use it in the project</w:t>
       </w:r>
       <w:r>
         <w:rPr>
@@ -1723,21 +1740,23 @@
         <w:rPr>
           <w:color w:val="70AD47" w:themeColor="accent6"/>
         </w:rPr>
-        <w:t xml:space="preserve">Consume a </w:t>
+        <w:t>Consume a nuget and explain your choice</w:t>
       </w:r>
-      <w:proofErr w:type="spellStart"/>
       <w:r>
         <w:rPr>
           <w:color w:val="70AD47" w:themeColor="accent6"/>
         </w:rPr>
-        <w:t>nuget</w:t>
+        <w:t xml:space="preserve">   </w:t>
       </w:r>
-      <w:proofErr w:type="spellEnd"/>
       <w:r>
         <w:rPr>
+          <w:b/>
+          <w:bCs/>
           <w:color w:val="70AD47" w:themeColor="accent6"/>
+          <w:sz w:val="32"/>
+          <w:szCs w:val="32"/>
         </w:rPr>
-        <w:t xml:space="preserve"> and explain your choice</w:t>
+        <w:t>-- OK</w:t>
       </w:r>
     </w:p>
     <w:p>
@@ -1818,6 +1837,7 @@
         <w:pStyle w:val="Titre2"/>
       </w:pPr>
       <w:r>
+        <w:lastRenderedPageBreak/>
         <w:t xml:space="preserve">Functionality : </w:t>
       </w:r>
     </w:p>
@@ -1858,7 +1878,6 @@
           <w:color w:val="70AD47" w:themeColor="accent6"/>
           <w:lang w:val="en"/>
         </w:rPr>
-        <w:lastRenderedPageBreak/>
         <w:t xml:space="preserve">Sending an email for </w:t>
       </w:r>
       <w:r>
@@ -2479,23 +2498,7 @@
           <w:color w:val="FF0000" w:themeColor="accent2"/>
           <w:lang w:val="en"/>
         </w:rPr>
-        <w:t xml:space="preserve">Use </w:t>
-      </w:r>
-      <w:proofErr w:type="spellStart"/>
-      <w:r>
-        <w:rPr>
-          <w:color w:val="FF0000" w:themeColor="accent2"/>
-          <w:lang w:val="en"/>
-        </w:rPr>
-        <w:t>Toastr</w:t>
-      </w:r>
-      <w:proofErr w:type="spellEnd"/>
-      <w:r>
-        <w:rPr>
-          <w:color w:val="FF0000" w:themeColor="accent2"/>
-          <w:lang w:val="en"/>
-        </w:rPr>
-        <w:t xml:space="preserve"> for notification after save for example</w:t>
+        <w:t>Use Toastr for notification after save for example</w:t>
       </w:r>
     </w:p>
     <w:p>

</xml_diff>

<commit_message>
ListOfClients Vien | Service Injection Demo | DataTables Lib
</commit_message>
<xml_diff>
--- a/PROJET_2021_Color.docx
+++ b/PROJET_2021_Color.docx
@@ -40,6 +40,10 @@
     <w:p/>
     <w:p/>
     <w:p/>
+    <w:p/>
+    <w:p/>
+    <w:p/>
+    <w:p/>
     <w:p>
       <w:pPr>
         <w:pStyle w:val="Titre2"/>
@@ -51,6 +55,7 @@
           <w:bCs w:val="0"/>
           <w:color w:val="1F4E79" w:themeColor="accent1" w:themeShade="80"/>
         </w:rPr>
+        <w:lastRenderedPageBreak/>
         <w:t>Specifications:</w:t>
       </w:r>
       <w:r>
@@ -216,7 +221,6 @@
         <w:rPr>
           <w:color w:val="70AD47" w:themeColor="accent6"/>
         </w:rPr>
-        <w:lastRenderedPageBreak/>
         <w:t>Description</w:t>
       </w:r>
     </w:p>
@@ -1143,28 +1147,24 @@
         </w:rPr>
         <w:t xml:space="preserve">You can use </w:t>
       </w:r>
-      <w:proofErr w:type="spellStart"/>
       <w:r>
         <w:rPr>
           <w:color w:val="70AD47" w:themeColor="accent6"/>
         </w:rPr>
-        <w:t>InMemory</w:t>
+        <w:t>in Memory</w:t>
       </w:r>
-      <w:proofErr w:type="spellEnd"/>
       <w:r>
         <w:rPr>
           <w:color w:val="70AD47" w:themeColor="accent6"/>
         </w:rPr>
         <w:t xml:space="preserve"> DB if it’s </w:t>
       </w:r>
-      <w:proofErr w:type="gramStart"/>
       <w:r>
         <w:rPr>
           <w:color w:val="70AD47" w:themeColor="accent6"/>
         </w:rPr>
-        <w:t>more easier</w:t>
+        <w:t>easier</w:t>
       </w:r>
-      <w:proofErr w:type="gramEnd"/>
       <w:r>
         <w:rPr>
           <w:color w:val="70AD47" w:themeColor="accent6"/>
@@ -1233,7 +1233,6 @@
           <w:bCs w:val="0"/>
           <w:color w:val="1F4E79" w:themeColor="accent1" w:themeShade="80"/>
         </w:rPr>
-        <w:lastRenderedPageBreak/>
         <w:t xml:space="preserve">Technical </w:t>
       </w:r>
       <w:proofErr w:type="gramStart"/>
@@ -1973,6 +1972,7 @@
         <w:rPr>
           <w:color w:val="BF8F00" w:themeColor="accent4" w:themeShade="BF"/>
         </w:rPr>
+        <w:lastRenderedPageBreak/>
         <w:t>Consume an external API</w:t>
       </w:r>
     </w:p>
@@ -2121,7 +2121,6 @@
         <w:rPr>
           <w:color w:val="70AD47" w:themeColor="accent6"/>
         </w:rPr>
-        <w:lastRenderedPageBreak/>
         <w:t>Create some script on WEBSITE level</w:t>
       </w:r>
     </w:p>
@@ -2244,7 +2243,37 @@
         <w:rPr>
           <w:color w:val="70AD47" w:themeColor="accent6"/>
         </w:rPr>
-        <w:t>Use Versioning API</w:t>
+        <w:t xml:space="preserve">Use Versioning </w:t>
+      </w:r>
+      <w:proofErr w:type="gramStart"/>
+      <w:r>
+        <w:rPr>
+          <w:color w:val="70AD47" w:themeColor="accent6"/>
+        </w:rPr>
+        <w:t>API</w:t>
+      </w:r>
+      <w:r>
+        <w:rPr>
+          <w:color w:val="70AD47" w:themeColor="accent6"/>
+        </w:rPr>
+        <w:t xml:space="preserve">  -</w:t>
+      </w:r>
+      <w:proofErr w:type="gramEnd"/>
+      <w:r>
+        <w:rPr>
+          <w:color w:val="70AD47" w:themeColor="accent6"/>
+        </w:rPr>
+        <w:t xml:space="preserve"> </w:t>
+      </w:r>
+      <w:r>
+        <w:rPr>
+          <w:b/>
+          <w:bCs/>
+          <w:color w:val="70AD47" w:themeColor="accent6"/>
+          <w:sz w:val="32"/>
+          <w:szCs w:val="32"/>
+        </w:rPr>
+        <w:t>OK</w:t>
       </w:r>
     </w:p>
     <w:p>
@@ -2263,6 +2292,30 @@
           <w:color w:val="70AD47" w:themeColor="accent6"/>
         </w:rPr>
         <w:t>Give versioning in a header with date format like DD-MM-YYYY</w:t>
+      </w:r>
+      <w:r>
+        <w:rPr>
+          <w:color w:val="70AD47" w:themeColor="accent6"/>
+        </w:rPr>
+        <w:t xml:space="preserve"> -- </w:t>
+      </w:r>
+      <w:r>
+        <w:rPr>
+          <w:b/>
+          <w:bCs/>
+          <w:color w:val="70AD47" w:themeColor="accent6"/>
+          <w:sz w:val="32"/>
+          <w:szCs w:val="32"/>
+        </w:rPr>
+        <w:t>STILL THIS</w:t>
+      </w:r>
+      <w:r>
+        <w:rPr>
+          <w:color w:val="70AD47" w:themeColor="accent6"/>
+          <w:sz w:val="32"/>
+          <w:szCs w:val="32"/>
+        </w:rPr>
+        <w:t xml:space="preserve"> </w:t>
       </w:r>
     </w:p>
     <w:p/>
@@ -2426,7 +2479,6 @@
           <w:color w:val="70AD47" w:themeColor="accent6"/>
           <w:lang w:val="en"/>
         </w:rPr>
-        <w:lastRenderedPageBreak/>
         <w:t xml:space="preserve">Update </w:t>
       </w:r>
       <w:proofErr w:type="gramStart"/>
@@ -3052,6 +3104,23 @@
           <w:lang w:val="en"/>
         </w:rPr>
         <w:t xml:space="preserve"> </w:t>
+      </w:r>
+      <w:r>
+        <w:rPr>
+          <w:lang w:val="en"/>
+        </w:rPr>
+        <w:t xml:space="preserve">  -- </w:t>
+      </w:r>
+      <w:r>
+        <w:rPr>
+          <w:b/>
+          <w:bCs/>
+          <w:color w:val="70AD47" w:themeColor="accent6"/>
+          <w:sz w:val="32"/>
+          <w:szCs w:val="32"/>
+          <w:lang w:val="en"/>
+        </w:rPr>
+        <w:t>Pagination OK – Still API to consume</w:t>
       </w:r>
     </w:p>
     <w:p>
@@ -3149,8 +3218,16 @@
         <w:rPr>
           <w:color w:val="BF8F00" w:themeColor="accent4" w:themeShade="BF"/>
         </w:rPr>
-        <w:t>CRUD on a dedicate object</w:t>
+        <w:t xml:space="preserve">CRUD on a dedicate </w:t>
       </w:r>
+      <w:proofErr w:type="spellStart"/>
+      <w:r>
+        <w:rPr>
+          <w:color w:val="BF8F00" w:themeColor="accent4" w:themeShade="BF"/>
+        </w:rPr>
+        <w:t>projet</w:t>
+      </w:r>
+      <w:proofErr w:type="spellEnd"/>
     </w:p>
     <w:p>
       <w:pPr>

</xml_diff>

<commit_message>
Global Exceptions MiddleWare | Client CRUD (Create) | Exceptions (NotFound, Validations) | API Filter
</commit_message>
<xml_diff>
--- a/PROJET_2021_Color.docx
+++ b/PROJET_2021_Color.docx
@@ -425,7 +425,23 @@
         <w:rPr>
           <w:color w:val="70AD47" w:themeColor="accent6"/>
         </w:rPr>
-        <w:t xml:space="preserve"> for Request validation.</w:t>
+        <w:t xml:space="preserve"> for Request validation</w:t>
+      </w:r>
+      <w:r>
+        <w:rPr>
+          <w:color w:val="70AD47" w:themeColor="accent6"/>
+        </w:rPr>
+        <w:t xml:space="preserve"> </w:t>
+      </w:r>
+      <w:r>
+        <w:rPr>
+          <w:b/>
+          <w:bCs/>
+          <w:color w:val="70AD47" w:themeColor="accent6"/>
+          <w:sz w:val="32"/>
+          <w:szCs w:val="32"/>
+        </w:rPr>
+        <w:t>-- OK</w:t>
       </w:r>
     </w:p>
     <w:p>
@@ -629,14 +645,12 @@
         </w:rPr>
         <w:t xml:space="preserve">Use a </w:t>
       </w:r>
-      <w:proofErr w:type="spellStart"/>
       <w:r>
         <w:rPr>
           <w:color w:val="FF0000" w:themeColor="accent2"/>
         </w:rPr>
-        <w:t>RetryPolicies</w:t>
+        <w:t>Retry Policies</w:t>
       </w:r>
-      <w:proofErr w:type="spellEnd"/>
       <w:r>
         <w:rPr>
           <w:color w:val="FF0000" w:themeColor="accent2"/>
@@ -701,13 +715,13 @@
         <w:rPr>
           <w:color w:val="FF0000" w:themeColor="accent2"/>
         </w:rPr>
-        <w:t xml:space="preserve"> -&gt; 02/05</w:t>
+        <w:t xml:space="preserve"> -&gt; 02/</w:t>
       </w:r>
       <w:r>
         <w:rPr>
           <w:color w:val="FF0000" w:themeColor="accent2"/>
         </w:rPr>
-        <w:t xml:space="preserve">  </w:t>
+        <w:t>05 --</w:t>
       </w:r>
       <w:r>
         <w:rPr>
@@ -717,7 +731,7 @@
           <w:sz w:val="32"/>
           <w:szCs w:val="32"/>
         </w:rPr>
-        <w:t>-- OK</w:t>
+        <w:t xml:space="preserve"> OK</w:t>
       </w:r>
       <w:r>
         <w:rPr>
@@ -851,25 +865,23 @@
         </w:rPr>
         <w:t xml:space="preserve">Create a </w:t>
       </w:r>
-      <w:proofErr w:type="spellStart"/>
       <w:r>
         <w:rPr>
           <w:color w:val="FF0000" w:themeColor="accent2"/>
         </w:rPr>
-        <w:t>MiddleWare</w:t>
-      </w:r>
-      <w:proofErr w:type="spellEnd"/>
-      <w:r>
-        <w:rPr>
-          <w:color w:val="FF0000" w:themeColor="accent2"/>
-        </w:rPr>
-        <w:t xml:space="preserve"> -&gt; 02/05</w:t>
+        <w:t>Middleware</w:t>
       </w:r>
       <w:r>
         <w:rPr>
           <w:color w:val="FF0000" w:themeColor="accent2"/>
         </w:rPr>
-        <w:t xml:space="preserve">  </w:t>
+        <w:t xml:space="preserve"> -&gt; 02/</w:t>
+      </w:r>
+      <w:r>
+        <w:rPr>
+          <w:color w:val="FF0000" w:themeColor="accent2"/>
+        </w:rPr>
+        <w:t>05 --</w:t>
       </w:r>
       <w:r>
         <w:rPr>
@@ -879,7 +891,7 @@
           <w:sz w:val="32"/>
           <w:szCs w:val="32"/>
         </w:rPr>
-        <w:t>-- OK</w:t>
+        <w:t xml:space="preserve"> OK</w:t>
       </w:r>
     </w:p>
     <w:p>
@@ -899,19 +911,11 @@
         </w:rPr>
         <w:t xml:space="preserve">Create and consume </w:t>
       </w:r>
-      <w:proofErr w:type="spellStart"/>
       <w:r>
         <w:rPr>
           <w:color w:val="FF0000" w:themeColor="accent2"/>
         </w:rPr>
-        <w:t>nuget</w:t>
-      </w:r>
-      <w:proofErr w:type="spellEnd"/>
-      <w:r>
-        <w:rPr>
-          <w:color w:val="FF0000" w:themeColor="accent2"/>
-        </w:rPr>
-        <w:t xml:space="preserve"> </w:t>
+        <w:t>NuGet</w:t>
       </w:r>
     </w:p>
     <w:p>
@@ -931,19 +935,17 @@
         </w:rPr>
         <w:t xml:space="preserve">Consume an external </w:t>
       </w:r>
-      <w:proofErr w:type="spellStart"/>
       <w:r>
         <w:rPr>
           <w:color w:val="70AD47" w:themeColor="accent6"/>
         </w:rPr>
-        <w:t>nuget</w:t>
+        <w:t>NuGet</w:t>
       </w:r>
-      <w:proofErr w:type="spellEnd"/>
       <w:r>
         <w:rPr>
           <w:color w:val="70AD47" w:themeColor="accent6"/>
         </w:rPr>
-        <w:t xml:space="preserve">  </w:t>
+        <w:t xml:space="preserve"> --</w:t>
       </w:r>
       <w:r>
         <w:rPr>
@@ -953,7 +955,7 @@
           <w:sz w:val="32"/>
           <w:szCs w:val="32"/>
         </w:rPr>
-        <w:t>-- OK</w:t>
+        <w:t xml:space="preserve"> OK</w:t>
       </w:r>
     </w:p>
     <w:p>
@@ -1806,14 +1808,12 @@
         </w:rPr>
         <w:t xml:space="preserve">Don’t forget </w:t>
       </w:r>
-      <w:proofErr w:type="spellStart"/>
       <w:r>
         <w:rPr>
           <w:color w:val="BF8F00" w:themeColor="accent4" w:themeShade="BF"/>
         </w:rPr>
-        <w:t>retryPolicies</w:t>
+        <w:t>retry Policies</w:t>
       </w:r>
-      <w:proofErr w:type="spellEnd"/>
       <w:r>
         <w:rPr>
           <w:color w:val="BF8F00" w:themeColor="accent4" w:themeShade="BF"/>
@@ -1872,13 +1872,31 @@
         <w:rPr>
           <w:color w:val="FF0000" w:themeColor="accent2"/>
         </w:rPr>
-        <w:t xml:space="preserve">Use Client Side validation </w:t>
+        <w:t xml:space="preserve">Use </w:t>
       </w:r>
       <w:r>
         <w:rPr>
           <w:color w:val="FF0000" w:themeColor="accent2"/>
         </w:rPr>
+        <w:t>Client-Side</w:t>
+      </w:r>
+      <w:r>
+        <w:rPr>
+          <w:color w:val="FF0000" w:themeColor="accent2"/>
+        </w:rPr>
+        <w:t xml:space="preserve"> validation </w:t>
+      </w:r>
+      <w:r>
+        <w:rPr>
+          <w:color w:val="FF0000" w:themeColor="accent2"/>
+        </w:rPr>
         <w:t>(10/05)</w:t>
+      </w:r>
+      <w:r>
+        <w:rPr>
+          <w:color w:val="FF0000" w:themeColor="accent2"/>
+        </w:rPr>
+        <w:t xml:space="preserve"> </w:t>
       </w:r>
       <w:r>
         <w:t xml:space="preserve">AND </w:t>
@@ -1887,7 +1905,13 @@
         <w:rPr>
           <w:color w:val="70AD47" w:themeColor="accent6"/>
         </w:rPr>
-        <w:t>Server Side validation for Website</w:t>
+        <w:t>Server-Side</w:t>
+      </w:r>
+      <w:r>
+        <w:rPr>
+          <w:color w:val="70AD47" w:themeColor="accent6"/>
+        </w:rPr>
+        <w:t xml:space="preserve"> validation for Website</w:t>
       </w:r>
     </w:p>
     <w:p>
@@ -1943,19 +1967,29 @@
         </w:rPr>
         <w:t xml:space="preserve">Create a dedicated </w:t>
       </w:r>
-      <w:proofErr w:type="spellStart"/>
       <w:r>
         <w:rPr>
           <w:color w:val="FF0000" w:themeColor="accent2"/>
         </w:rPr>
-        <w:t>nuget</w:t>
+        <w:t>N</w:t>
       </w:r>
-      <w:proofErr w:type="spellEnd"/>
       <w:r>
         <w:rPr>
           <w:color w:val="FF0000" w:themeColor="accent2"/>
         </w:rPr>
-        <w:t xml:space="preserve"> and use it in the project</w:t>
+        <w:t>u</w:t>
+      </w:r>
+      <w:r>
+        <w:rPr>
+          <w:color w:val="FF0000" w:themeColor="accent2"/>
+        </w:rPr>
+        <w:t>G</w:t>
+      </w:r>
+      <w:r>
+        <w:rPr>
+          <w:color w:val="FF0000" w:themeColor="accent2"/>
+        </w:rPr>
+        <w:t>et and use it in the project</w:t>
       </w:r>
       <w:r>
         <w:rPr>
@@ -1981,14 +2015,12 @@
         </w:rPr>
         <w:t xml:space="preserve">Consume a </w:t>
       </w:r>
-      <w:proofErr w:type="spellStart"/>
       <w:r>
         <w:rPr>
           <w:color w:val="70AD47" w:themeColor="accent6"/>
         </w:rPr>
-        <w:t>nuget</w:t>
+        <w:t>NuGet</w:t>
       </w:r>
-      <w:proofErr w:type="spellEnd"/>
       <w:r>
         <w:rPr>
           <w:color w:val="70AD47" w:themeColor="accent6"/>
@@ -2045,13 +2077,25 @@
         <w:rPr>
           <w:color w:val="70AD47" w:themeColor="accent6"/>
         </w:rPr>
-        <w:t>Use Versioning API</w:t>
+        <w:t xml:space="preserve">Use Versioning </w:t>
       </w:r>
       <w:r>
         <w:rPr>
           <w:color w:val="70AD47" w:themeColor="accent6"/>
         </w:rPr>
-        <w:t xml:space="preserve">  - </w:t>
+        <w:t>API</w:t>
+      </w:r>
+      <w:r>
+        <w:rPr>
+          <w:color w:val="70AD47" w:themeColor="accent6"/>
+        </w:rPr>
+        <w:t xml:space="preserve"> -</w:t>
+      </w:r>
+      <w:r>
+        <w:rPr>
+          <w:color w:val="70AD47" w:themeColor="accent6"/>
+        </w:rPr>
+        <w:t xml:space="preserve"> </w:t>
       </w:r>
       <w:r>
         <w:rPr>
@@ -29422,6 +29466,12 @@
 </file>
 
 <file path=customXml/item1.xml><?xml version="1.0" encoding="utf-8"?>
+<p:properties xmlns:p="http://schemas.microsoft.com/office/2006/metadata/properties" xmlns:xsi="http://www.w3.org/2001/XMLSchema-instance" xmlns:pc="http://schemas.microsoft.com/office/infopath/2007/PartnerControls">
+  <documentManagement/>
+</p:properties>
+</file>
+
+<file path=customXml/item2.xml><?xml version="1.0" encoding="utf-8"?>
 <ct:contentTypeSchema xmlns:ct="http://schemas.microsoft.com/office/2006/metadata/contentType" xmlns:ma="http://schemas.microsoft.com/office/2006/metadata/properties/metaAttributes" ct:_="" ma:_="" ma:contentTypeName="Document" ma:contentTypeID="0x010100E507793E9329044393A4B6C53ECFA426" ma:contentTypeVersion="7" ma:contentTypeDescription="Create a new document." ma:contentTypeScope="" ma:versionID="88add75fe2759296446eda82363ee88d">
   <xsd:schema xmlns:xsd="http://www.w3.org/2001/XMLSchema" xmlns:xs="http://www.w3.org/2001/XMLSchema" xmlns:p="http://schemas.microsoft.com/office/2006/metadata/properties" xmlns:ns2="76c5f374-0aff-4375-9325-f9557e6d0fb5" targetNamespace="http://schemas.microsoft.com/office/2006/metadata/properties" ma:root="true" ma:fieldsID="9f1bb7bcb4a9e7b7922033441d3868b9" ns2:_="">
     <xsd:import namespace="76c5f374-0aff-4375-9325-f9557e6d0fb5"/>
@@ -29583,17 +29633,7 @@
 </ct:contentTypeSchema>
 </file>
 
-<file path=customXml/item2.xml><?xml version="1.0" encoding="utf-8"?>
-<p:properties xmlns:p="http://schemas.microsoft.com/office/2006/metadata/properties" xmlns:xsi="http://www.w3.org/2001/XMLSchema-instance" xmlns:pc="http://schemas.microsoft.com/office/infopath/2007/PartnerControls">
-  <documentManagement/>
-</p:properties>
-</file>
-
 <file path=customXml/item3.xml><?xml version="1.0" encoding="utf-8"?>
-<b:Sources xmlns:b="http://schemas.openxmlformats.org/officeDocument/2006/bibliography" xmlns="http://schemas.openxmlformats.org/officeDocument/2006/bibliography" SelectedStyle="\APASixthEditionOfficeOnline.xsl" StyleName="APA" Version="6"/>
-</file>
-
-<file path=customXml/item4.xml><?xml version="1.0" encoding="utf-8"?>
 <?mso-contentType ?>
 <FormTemplates xmlns="http://schemas.microsoft.com/sharepoint/v3/contenttype/forms">
   <Display>DocumentLibraryForm</Display>
@@ -29602,7 +29642,20 @@
 </FormTemplates>
 </file>
 
+<file path=customXml/item4.xml><?xml version="1.0" encoding="utf-8"?>
+<b:Sources xmlns:b="http://schemas.openxmlformats.org/officeDocument/2006/bibliography" xmlns="http://schemas.openxmlformats.org/officeDocument/2006/bibliography" SelectedStyle="\APASixthEditionOfficeOnline.xsl" StyleName="APA" Version="6"/>
+</file>
+
 <file path=customXml/itemProps1.xml><?xml version="1.0" encoding="utf-8"?>
+<ds:datastoreItem xmlns:ds="http://schemas.openxmlformats.org/officeDocument/2006/customXml" ds:itemID="{2B88BA17-A6B7-4833-AF50-74C1271AE51F}">
+  <ds:schemaRefs>
+    <ds:schemaRef ds:uri="http://schemas.microsoft.com/office/2006/metadata/properties"/>
+    <ds:schemaRef ds:uri="http://schemas.microsoft.com/office/infopath/2007/PartnerControls"/>
+  </ds:schemaRefs>
+</ds:datastoreItem>
+</file>
+
+<file path=customXml/itemProps2.xml><?xml version="1.0" encoding="utf-8"?>
 <ds:datastoreItem xmlns:ds="http://schemas.openxmlformats.org/officeDocument/2006/customXml" ds:itemID="{0C73806B-C492-42B4-9023-F078F30530C7}">
   <ds:schemaRefs>
     <ds:schemaRef ds:uri="http://schemas.microsoft.com/office/2006/metadata/contentType"/>
@@ -29620,27 +29673,18 @@
 </ds:datastoreItem>
 </file>
 
-<file path=customXml/itemProps2.xml><?xml version="1.0" encoding="utf-8"?>
-<ds:datastoreItem xmlns:ds="http://schemas.openxmlformats.org/officeDocument/2006/customXml" ds:itemID="{2B88BA17-A6B7-4833-AF50-74C1271AE51F}">
+<file path=customXml/itemProps3.xml><?xml version="1.0" encoding="utf-8"?>
+<ds:datastoreItem xmlns:ds="http://schemas.openxmlformats.org/officeDocument/2006/customXml" ds:itemID="{1B5B045A-BB2C-4736-92A7-FE452743C927}">
   <ds:schemaRefs>
-    <ds:schemaRef ds:uri="http://schemas.microsoft.com/office/2006/metadata/properties"/>
-    <ds:schemaRef ds:uri="http://schemas.microsoft.com/office/infopath/2007/PartnerControls"/>
+    <ds:schemaRef ds:uri="http://schemas.microsoft.com/sharepoint/v3/contenttype/forms"/>
   </ds:schemaRefs>
 </ds:datastoreItem>
 </file>
 
-<file path=customXml/itemProps3.xml><?xml version="1.0" encoding="utf-8"?>
+<file path=customXml/itemProps4.xml><?xml version="1.0" encoding="utf-8"?>
 <ds:datastoreItem xmlns:ds="http://schemas.openxmlformats.org/officeDocument/2006/customXml" ds:itemID="{6E183376-1412-4C13-B6D3-42A50277FD16}">
   <ds:schemaRefs>
     <ds:schemaRef ds:uri="http://schemas.openxmlformats.org/officeDocument/2006/bibliography"/>
   </ds:schemaRefs>
 </ds:datastoreItem>
-</file>
-
-<file path=customXml/itemProps4.xml><?xml version="1.0" encoding="utf-8"?>
-<ds:datastoreItem xmlns:ds="http://schemas.openxmlformats.org/officeDocument/2006/customXml" ds:itemID="{1B5B045A-BB2C-4736-92A7-FE452743C927}">
-  <ds:schemaRefs>
-    <ds:schemaRef ds:uri="http://schemas.microsoft.com/sharepoint/v3/contenttype/forms"/>
-  </ds:schemaRefs>
-</ds:datastoreItem>
 </file>
</xml_diff>

<commit_message>
Authentication | Authorisation | Login Layout | SwaggerGen Config
</commit_message>
<xml_diff>
--- a/PROJET_2021_Color.docx
+++ b/PROJET_2021_Color.docx
@@ -421,6 +421,32 @@
         </w:rPr>
         <w:t>Authentication</w:t>
       </w:r>
+      <w:r>
+        <w:rPr>
+          <w:color w:val="70AD47" w:themeColor="accent6"/>
+        </w:rPr>
+        <w:t xml:space="preserve">    =&gt; </w:t>
+      </w:r>
+      <w:r>
+        <w:rPr>
+          <w:b/>
+          <w:bCs/>
+          <w:color w:val="70AD47" w:themeColor="accent6"/>
+          <w:sz w:val="32"/>
+          <w:szCs w:val="32"/>
+        </w:rPr>
+        <w:t>Authenticating with a token</w:t>
+      </w:r>
+      <w:r>
+        <w:rPr>
+          <w:b/>
+          <w:bCs/>
+          <w:color w:val="70AD47" w:themeColor="accent6"/>
+          <w:sz w:val="32"/>
+          <w:szCs w:val="32"/>
+        </w:rPr>
+        <w:t xml:space="preserve"> -- OK</w:t>
+      </w:r>
     </w:p>
     <w:p>
       <w:pPr>
@@ -438,6 +464,62 @@
           <w:color w:val="70AD47" w:themeColor="accent6"/>
         </w:rPr>
         <w:t>Authorization</w:t>
+      </w:r>
+      <w:r>
+        <w:rPr>
+          <w:color w:val="70AD47" w:themeColor="accent6"/>
+        </w:rPr>
+        <w:t xml:space="preserve"> =&gt; </w:t>
+      </w:r>
+      <w:r>
+        <w:rPr>
+          <w:b/>
+          <w:bCs/>
+          <w:color w:val="70AD47" w:themeColor="accent6"/>
+          <w:sz w:val="32"/>
+          <w:szCs w:val="32"/>
+        </w:rPr>
+        <w:t xml:space="preserve">Having permission for certain </w:t>
+      </w:r>
+      <w:r>
+        <w:rPr>
+          <w:b/>
+          <w:bCs/>
+          <w:color w:val="70AD47" w:themeColor="accent6"/>
+          <w:sz w:val="32"/>
+          <w:szCs w:val="32"/>
+        </w:rPr>
+        <w:t>actions</w:t>
+      </w:r>
+      <w:r>
+        <w:rPr>
+          <w:b/>
+          <w:bCs/>
+          <w:color w:val="70AD47" w:themeColor="accent6"/>
+          <w:sz w:val="32"/>
+          <w:szCs w:val="32"/>
+        </w:rPr>
+        <w:t xml:space="preserve"> (</w:t>
+      </w:r>
+      <w:r>
+        <w:rPr>
+          <w:b/>
+          <w:bCs/>
+          <w:color w:val="70AD47" w:themeColor="accent6"/>
+          <w:sz w:val="32"/>
+          <w:szCs w:val="32"/>
+        </w:rPr>
+        <w:t>read, write, …)</w:t>
+      </w:r>
+      <w:r>
+        <w:rPr>
+          <w:b/>
+          <w:bCs/>
+          <w:color w:val="70AD47" w:themeColor="accent6"/>
+          <w:sz w:val="32"/>
+          <w:szCs w:val="32"/>
+        </w:rPr>
+        <w:t xml:space="preserve"> -- OK</w:t>
       </w:r>
     </w:p>
     <w:p>
@@ -717,7 +799,6 @@
         </w:rPr>
         <w:t xml:space="preserve">Retry </w:t>
       </w:r>
-      <w:proofErr w:type="gramStart"/>
       <w:r>
         <w:rPr>
           <w:color w:val="FF0000" w:themeColor="accent2"/>
@@ -728,9 +809,8 @@
         <w:rPr>
           <w:color w:val="FF0000" w:themeColor="accent2"/>
         </w:rPr>
-        <w:t xml:space="preserve">  -</w:t>
+        <w:t xml:space="preserve"> -</w:t>
       </w:r>
-      <w:proofErr w:type="gramEnd"/>
       <w:r>
         <w:rPr>
           <w:color w:val="FF0000" w:themeColor="accent2"/>
@@ -1224,6 +1304,12 @@
         </w:rPr>
         <w:t>Secure an API using Auth0</w:t>
       </w:r>
+      <w:r>
+        <w:rPr>
+          <w:color w:val="70AD47" w:themeColor="accent6"/>
+        </w:rPr>
+        <w:t xml:space="preserve"> </w:t>
+      </w:r>
     </w:p>
     <w:p>
       <w:pPr>
@@ -1249,6 +1335,22 @@
           <w:color w:val="70AD47" w:themeColor="accent6"/>
         </w:rPr>
         <w:t xml:space="preserve"> Client Credential</w:t>
+      </w:r>
+      <w:r>
+        <w:rPr>
+          <w:color w:val="70AD47" w:themeColor="accent6"/>
+        </w:rPr>
+        <w:t xml:space="preserve">   </w:t>
+      </w:r>
+      <w:r>
+        <w:rPr>
+          <w:b/>
+          <w:bCs/>
+          <w:color w:val="70AD47" w:themeColor="accent6"/>
+          <w:sz w:val="32"/>
+          <w:szCs w:val="32"/>
+        </w:rPr>
+        <w:t>-- OK</w:t>
       </w:r>
     </w:p>
     <w:p>
@@ -1884,6 +1986,7 @@
         <w:rPr>
           <w:color w:val="806000" w:themeColor="accent4" w:themeShade="80"/>
         </w:rPr>
+        <w:lastRenderedPageBreak/>
         <w:t>Meaning:</w:t>
       </w:r>
       <w:r>
@@ -1948,7 +2051,6 @@
         <w:rPr>
           <w:color w:val="BF8F00" w:themeColor="accent4" w:themeShade="BF"/>
         </w:rPr>
-        <w:lastRenderedPageBreak/>
         <w:t>Consume an external API</w:t>
       </w:r>
     </w:p>
@@ -2341,6 +2443,16 @@
           <w:szCs w:val="32"/>
         </w:rPr>
         <w:t>THIS</w:t>
+      </w:r>
+      <w:r>
+        <w:rPr>
+          <w:b/>
+          <w:bCs/>
+          <w:color w:val="70AD47" w:themeColor="accent6"/>
+          <w:sz w:val="32"/>
+          <w:szCs w:val="32"/>
+        </w:rPr>
+        <w:t xml:space="preserve"> – OK VANDERROST</w:t>
       </w:r>
     </w:p>
     <w:p/>
@@ -2394,15 +2506,42 @@
         </w:rPr>
         <w:t xml:space="preserve">Have a Single Sign On page with some </w:t>
       </w:r>
-      <w:proofErr w:type="gramStart"/>
       <w:r>
         <w:rPr>
           <w:color w:val="70AD47" w:themeColor="accent6"/>
           <w:lang w:val="en"/>
         </w:rPr>
-        <w:t>customization</w:t>
+        <w:t>customization?</w:t>
       </w:r>
-      <w:proofErr w:type="gramEnd"/>
+      <w:r>
+        <w:rPr>
+          <w:color w:val="70AD47" w:themeColor="accent6"/>
+          <w:lang w:val="en"/>
+        </w:rPr>
+        <w:t xml:space="preserve">  </w:t>
+      </w:r>
+      <w:r>
+        <w:rPr>
+          <w:b/>
+          <w:bCs/>
+          <w:color w:val="70AD47" w:themeColor="accent6"/>
+          <w:sz w:val="32"/>
+          <w:szCs w:val="32"/>
+          <w:lang w:val="en"/>
+        </w:rPr>
+        <w:t xml:space="preserve">  -- OK</w:t>
+      </w:r>
+      <w:r>
+        <w:rPr>
+          <w:b/>
+          <w:bCs/>
+          <w:color w:val="70AD47" w:themeColor="accent6"/>
+          <w:sz w:val="32"/>
+          <w:szCs w:val="32"/>
+          <w:lang w:val="en"/>
+        </w:rPr>
+        <w:t xml:space="preserve"> (Need more customization)</w:t>
+      </w:r>
     </w:p>
     <w:p>
       <w:pPr>
@@ -2598,6 +2737,14 @@
         </w:rPr>
         <w:t>Assign a role to a user</w:t>
       </w:r>
+    </w:p>
+    <w:p>
+      <w:pPr>
+        <w:rPr>
+          <w:color w:val="70AD47" w:themeColor="accent6"/>
+          <w:lang w:val="en"/>
+        </w:rPr>
+      </w:pPr>
     </w:p>
     <w:p>
       <w:pPr>
@@ -3116,6 +3263,7 @@
           <w:color w:val="70AD47" w:themeColor="accent6"/>
           <w:lang w:val="en"/>
         </w:rPr>
+        <w:lastRenderedPageBreak/>
         <w:t xml:space="preserve">Show a list coming from an external API </w:t>
       </w:r>
       <w:r>
@@ -29798,6 +29946,25 @@
 </file>
 
 <file path=customXml/item1.xml><?xml version="1.0" encoding="utf-8"?>
+<?mso-contentType ?>
+<FormTemplates xmlns="http://schemas.microsoft.com/sharepoint/v3/contenttype/forms">
+  <Display>DocumentLibraryForm</Display>
+  <Edit>DocumentLibraryForm</Edit>
+  <New>DocumentLibraryForm</New>
+</FormTemplates>
+</file>
+
+<file path=customXml/item2.xml><?xml version="1.0" encoding="utf-8"?>
+<b:Sources xmlns:b="http://schemas.openxmlformats.org/officeDocument/2006/bibliography" xmlns="http://schemas.openxmlformats.org/officeDocument/2006/bibliography" SelectedStyle="\APASixthEditionOfficeOnline.xsl" StyleName="APA" Version="6"/>
+</file>
+
+<file path=customXml/item3.xml><?xml version="1.0" encoding="utf-8"?>
+<p:properties xmlns:p="http://schemas.microsoft.com/office/2006/metadata/properties" xmlns:xsi="http://www.w3.org/2001/XMLSchema-instance" xmlns:pc="http://schemas.microsoft.com/office/infopath/2007/PartnerControls">
+  <documentManagement/>
+</p:properties>
+</file>
+
+<file path=customXml/item4.xml><?xml version="1.0" encoding="utf-8"?>
 <ct:contentTypeSchema xmlns:ct="http://schemas.microsoft.com/office/2006/metadata/contentType" xmlns:ma="http://schemas.microsoft.com/office/2006/metadata/properties/metaAttributes" ct:_="" ma:_="" ma:contentTypeName="Document" ma:contentTypeID="0x010100E507793E9329044393A4B6C53ECFA426" ma:contentTypeVersion="7" ma:contentTypeDescription="Create a new document." ma:contentTypeScope="" ma:versionID="88add75fe2759296446eda82363ee88d">
   <xsd:schema xmlns:xsd="http://www.w3.org/2001/XMLSchema" xmlns:xs="http://www.w3.org/2001/XMLSchema" xmlns:p="http://schemas.microsoft.com/office/2006/metadata/properties" xmlns:ns2="76c5f374-0aff-4375-9325-f9557e6d0fb5" targetNamespace="http://schemas.microsoft.com/office/2006/metadata/properties" ma:root="true" ma:fieldsID="9f1bb7bcb4a9e7b7922033441d3868b9" ns2:_="">
     <xsd:import namespace="76c5f374-0aff-4375-9325-f9557e6d0fb5"/>
@@ -29959,26 +30126,32 @@
 </ct:contentTypeSchema>
 </file>
 
-<file path=customXml/item2.xml><?xml version="1.0" encoding="utf-8"?>
-<p:properties xmlns:p="http://schemas.microsoft.com/office/2006/metadata/properties" xmlns:xsi="http://www.w3.org/2001/XMLSchema-instance" xmlns:pc="http://schemas.microsoft.com/office/infopath/2007/PartnerControls">
-  <documentManagement/>
-</p:properties>
+<file path=customXml/itemProps1.xml><?xml version="1.0" encoding="utf-8"?>
+<ds:datastoreItem xmlns:ds="http://schemas.openxmlformats.org/officeDocument/2006/customXml" ds:itemID="{1B5B045A-BB2C-4736-92A7-FE452743C927}">
+  <ds:schemaRefs>
+    <ds:schemaRef ds:uri="http://schemas.microsoft.com/sharepoint/v3/contenttype/forms"/>
+  </ds:schemaRefs>
+</ds:datastoreItem>
 </file>
 
-<file path=customXml/item3.xml><?xml version="1.0" encoding="utf-8"?>
-<b:Sources xmlns:b="http://schemas.openxmlformats.org/officeDocument/2006/bibliography" xmlns="http://schemas.openxmlformats.org/officeDocument/2006/bibliography" SelectedStyle="\APASixthEditionOfficeOnline.xsl" StyleName="APA" Version="6"/>
+<file path=customXml/itemProps2.xml><?xml version="1.0" encoding="utf-8"?>
+<ds:datastoreItem xmlns:ds="http://schemas.openxmlformats.org/officeDocument/2006/customXml" ds:itemID="{6E183376-1412-4C13-B6D3-42A50277FD16}">
+  <ds:schemaRefs>
+    <ds:schemaRef ds:uri="http://schemas.openxmlformats.org/officeDocument/2006/bibliography"/>
+  </ds:schemaRefs>
+</ds:datastoreItem>
 </file>
 
-<file path=customXml/item4.xml><?xml version="1.0" encoding="utf-8"?>
-<?mso-contentType ?>
-<FormTemplates xmlns="http://schemas.microsoft.com/sharepoint/v3/contenttype/forms">
-  <Display>DocumentLibraryForm</Display>
-  <Edit>DocumentLibraryForm</Edit>
-  <New>DocumentLibraryForm</New>
-</FormTemplates>
+<file path=customXml/itemProps3.xml><?xml version="1.0" encoding="utf-8"?>
+<ds:datastoreItem xmlns:ds="http://schemas.openxmlformats.org/officeDocument/2006/customXml" ds:itemID="{2B88BA17-A6B7-4833-AF50-74C1271AE51F}">
+  <ds:schemaRefs>
+    <ds:schemaRef ds:uri="http://schemas.microsoft.com/office/2006/metadata/properties"/>
+    <ds:schemaRef ds:uri="http://schemas.microsoft.com/office/infopath/2007/PartnerControls"/>
+  </ds:schemaRefs>
+</ds:datastoreItem>
 </file>
 
-<file path=customXml/itemProps1.xml><?xml version="1.0" encoding="utf-8"?>
+<file path=customXml/itemProps4.xml><?xml version="1.0" encoding="utf-8"?>
 <ds:datastoreItem xmlns:ds="http://schemas.openxmlformats.org/officeDocument/2006/customXml" ds:itemID="{0C73806B-C492-42B4-9023-F078F30530C7}">
   <ds:schemaRefs>
     <ds:schemaRef ds:uri="http://schemas.microsoft.com/office/2006/metadata/contentType"/>
@@ -29994,29 +30167,4 @@
     <ds:schemaRef ds:uri="http://schemas.microsoft.com/internal/obd"/>
   </ds:schemaRefs>
 </ds:datastoreItem>
-</file>
-
-<file path=customXml/itemProps2.xml><?xml version="1.0" encoding="utf-8"?>
-<ds:datastoreItem xmlns:ds="http://schemas.openxmlformats.org/officeDocument/2006/customXml" ds:itemID="{2B88BA17-A6B7-4833-AF50-74C1271AE51F}">
-  <ds:schemaRefs>
-    <ds:schemaRef ds:uri="http://schemas.microsoft.com/office/2006/metadata/properties"/>
-    <ds:schemaRef ds:uri="http://schemas.microsoft.com/office/infopath/2007/PartnerControls"/>
-  </ds:schemaRefs>
-</ds:datastoreItem>
-</file>
-
-<file path=customXml/itemProps3.xml><?xml version="1.0" encoding="utf-8"?>
-<ds:datastoreItem xmlns:ds="http://schemas.openxmlformats.org/officeDocument/2006/customXml" ds:itemID="{6E183376-1412-4C13-B6D3-42A50277FD16}">
-  <ds:schemaRefs>
-    <ds:schemaRef ds:uri="http://schemas.openxmlformats.org/officeDocument/2006/bibliography"/>
-  </ds:schemaRefs>
-</ds:datastoreItem>
-</file>
-
-<file path=customXml/itemProps4.xml><?xml version="1.0" encoding="utf-8"?>
-<ds:datastoreItem xmlns:ds="http://schemas.openxmlformats.org/officeDocument/2006/customXml" ds:itemID="{1B5B045A-BB2C-4736-92A7-FE452743C927}">
-  <ds:schemaRefs>
-    <ds:schemaRef ds:uri="http://schemas.microsoft.com/sharepoint/v3/contenttype/forms"/>
-  </ds:schemaRefs>
-</ds:datastoreItem>
 </file>
</xml_diff>

<commit_message>
Layout | User Interface & Implementation | FrontEnd
</commit_message>
<xml_diff>
--- a/PROJET_2021_Color.docx
+++ b/PROJET_2021_Color.docx
@@ -107,14 +107,7 @@
         <w:rPr>
           <w:color w:val="70AD47" w:themeColor="accent6"/>
         </w:rPr>
-        <w:t xml:space="preserve"> </w:t>
-      </w:r>
-      <w:proofErr w:type="gramStart"/>
-      <w:r>
-        <w:rPr>
-          <w:color w:val="70AD47" w:themeColor="accent6"/>
-        </w:rPr>
-        <w:t>also)</w:t>
+        <w:t xml:space="preserve"> also)</w:t>
       </w:r>
       <w:r>
         <w:rPr>
@@ -130,18 +123,7 @@
           <w:sz w:val="32"/>
           <w:szCs w:val="32"/>
         </w:rPr>
-        <w:t>---</w:t>
-      </w:r>
-      <w:proofErr w:type="gramEnd"/>
-      <w:r>
-        <w:rPr>
-          <w:b/>
-          <w:bCs/>
-          <w:color w:val="70AD47" w:themeColor="accent6"/>
-          <w:sz w:val="32"/>
-          <w:szCs w:val="32"/>
-        </w:rPr>
-        <w:t xml:space="preserve"> OK</w:t>
+        <w:t>--- OK</w:t>
       </w:r>
     </w:p>
     <w:p>
@@ -159,16 +141,8 @@
         <w:rPr>
           <w:color w:val="70AD47" w:themeColor="accent6"/>
         </w:rPr>
-        <w:t xml:space="preserve">Respect </w:t>
+        <w:t>Respect standard :</w:t>
       </w:r>
-      <w:proofErr w:type="gramStart"/>
-      <w:r>
-        <w:rPr>
-          <w:color w:val="70AD47" w:themeColor="accent6"/>
-        </w:rPr>
-        <w:t>standard :</w:t>
-      </w:r>
-      <w:proofErr w:type="gramEnd"/>
     </w:p>
     <w:p>
       <w:pPr>
@@ -261,15 +235,7 @@
           <w:color w:val="BF8F00" w:themeColor="accent4" w:themeShade="BF"/>
           <w:u w:val="single"/>
         </w:rPr>
-        <w:t xml:space="preserve">Use MVC for </w:t>
-      </w:r>
-      <w:proofErr w:type="gramStart"/>
-      <w:r>
-        <w:rPr>
-          <w:color w:val="BF8F00" w:themeColor="accent4" w:themeShade="BF"/>
-          <w:u w:val="single"/>
-        </w:rPr>
-        <w:t>WEBSITE</w:t>
+        <w:t>Use MVC for WEBSITE</w:t>
       </w:r>
       <w:r>
         <w:rPr>
@@ -287,19 +253,7 @@
           <w:szCs w:val="32"/>
           <w:u w:val="single"/>
         </w:rPr>
-        <w:t>---</w:t>
-      </w:r>
-      <w:proofErr w:type="gramEnd"/>
-      <w:r>
-        <w:rPr>
-          <w:b/>
-          <w:bCs/>
-          <w:color w:val="BF8F00" w:themeColor="accent4" w:themeShade="BF"/>
-          <w:sz w:val="32"/>
-          <w:szCs w:val="32"/>
-          <w:u w:val="single"/>
-        </w:rPr>
-        <w:t xml:space="preserve"> OK</w:t>
+        <w:t>--- OK</w:t>
       </w:r>
     </w:p>
     <w:p>
@@ -543,21 +497,7 @@
         <w:rPr>
           <w:color w:val="70AD47" w:themeColor="accent6"/>
         </w:rPr>
-        <w:t xml:space="preserve">Use </w:t>
-      </w:r>
-      <w:proofErr w:type="spellStart"/>
-      <w:r>
-        <w:rPr>
-          <w:color w:val="70AD47" w:themeColor="accent6"/>
-        </w:rPr>
-        <w:t>FluentValidation</w:t>
-      </w:r>
-      <w:proofErr w:type="spellEnd"/>
-      <w:r>
-        <w:rPr>
-          <w:color w:val="70AD47" w:themeColor="accent6"/>
-        </w:rPr>
-        <w:t xml:space="preserve"> for Request validation</w:t>
+        <w:t>Use FluentValidation for Request validation</w:t>
       </w:r>
       <w:r>
         <w:rPr>
@@ -591,21 +531,7 @@
         <w:rPr>
           <w:color w:val="FF0000" w:themeColor="accent2"/>
         </w:rPr>
-        <w:t xml:space="preserve">Use the CQRS architecture for both </w:t>
-      </w:r>
-      <w:proofErr w:type="gramStart"/>
-      <w:r>
-        <w:rPr>
-          <w:color w:val="FF0000" w:themeColor="accent2"/>
-        </w:rPr>
-        <w:t>project :</w:t>
-      </w:r>
-      <w:proofErr w:type="gramEnd"/>
-      <w:r>
-        <w:rPr>
-          <w:color w:val="FF0000" w:themeColor="accent2"/>
-        </w:rPr>
-        <w:t xml:space="preserve"> </w:t>
+        <w:t xml:space="preserve">Use the CQRS architecture for both project : </w:t>
       </w:r>
       <w:r>
         <w:rPr>
@@ -677,41 +603,11 @@
           <w:color w:val="FF0000" w:themeColor="accent2"/>
         </w:rPr>
       </w:pPr>
-      <w:proofErr w:type="spellStart"/>
-      <w:proofErr w:type="gramStart"/>
       <w:r>
         <w:rPr>
           <w:color w:val="FF0000" w:themeColor="accent2"/>
         </w:rPr>
-        <w:t>Exemple</w:t>
-      </w:r>
-      <w:proofErr w:type="spellEnd"/>
-      <w:r>
-        <w:rPr>
-          <w:color w:val="FF0000" w:themeColor="accent2"/>
-        </w:rPr>
-        <w:t xml:space="preserve"> :</w:t>
-      </w:r>
-      <w:proofErr w:type="gramEnd"/>
-      <w:r>
-        <w:rPr>
-          <w:color w:val="FF0000" w:themeColor="accent2"/>
-        </w:rPr>
-        <w:t xml:space="preserve"> // a </w:t>
-      </w:r>
-      <w:proofErr w:type="spellStart"/>
-      <w:r>
-        <w:rPr>
-          <w:color w:val="FF0000" w:themeColor="accent2"/>
-        </w:rPr>
-        <w:t>pokemon</w:t>
-      </w:r>
-      <w:proofErr w:type="spellEnd"/>
-      <w:r>
-        <w:rPr>
-          <w:color w:val="FF0000" w:themeColor="accent2"/>
-        </w:rPr>
-        <w:t xml:space="preserve"> API (</w:t>
+        <w:t>Exemple : // a pokemon API (</w:t>
       </w:r>
       <w:r>
         <w:rPr>
@@ -741,30 +637,8 @@
         <w:rPr>
           <w:color w:val="806000" w:themeColor="accent4" w:themeShade="80"/>
         </w:rPr>
-        <w:t xml:space="preserve">Use </w:t>
+        <w:t>Use HTTPClient or HTTPClientFactory</w:t>
       </w:r>
-      <w:proofErr w:type="spellStart"/>
-      <w:r>
-        <w:rPr>
-          <w:color w:val="806000" w:themeColor="accent4" w:themeShade="80"/>
-        </w:rPr>
-        <w:t>HTTPClient</w:t>
-      </w:r>
-      <w:proofErr w:type="spellEnd"/>
-      <w:r>
-        <w:rPr>
-          <w:color w:val="806000" w:themeColor="accent4" w:themeShade="80"/>
-        </w:rPr>
-        <w:t xml:space="preserve"> or </w:t>
-      </w:r>
-      <w:proofErr w:type="spellStart"/>
-      <w:r>
-        <w:rPr>
-          <w:color w:val="806000" w:themeColor="accent4" w:themeShade="80"/>
-        </w:rPr>
-        <w:t>HTTPClientFactory</w:t>
-      </w:r>
-      <w:proofErr w:type="spellEnd"/>
       <w:r>
         <w:rPr>
           <w:color w:val="806000" w:themeColor="accent4" w:themeShade="80"/>
@@ -957,9 +831,8 @@
           <w:sz w:val="20"/>
           <w:szCs w:val="20"/>
         </w:rPr>
-        <w:t xml:space="preserve"> </w:t>
+        <w:t xml:space="preserve"> userId and</w:t>
       </w:r>
-      <w:proofErr w:type="spellStart"/>
       <w:r>
         <w:rPr>
           <w:b/>
@@ -968,9 +841,8 @@
           <w:sz w:val="20"/>
           <w:szCs w:val="20"/>
         </w:rPr>
-        <w:t>userId</w:t>
+        <w:t xml:space="preserve"> </w:t>
       </w:r>
-      <w:proofErr w:type="spellEnd"/>
       <w:r>
         <w:rPr>
           <w:b/>
@@ -979,39 +851,7 @@
           <w:sz w:val="20"/>
           <w:szCs w:val="20"/>
         </w:rPr>
-        <w:t xml:space="preserve"> and</w:t>
-      </w:r>
-      <w:r>
-        <w:rPr>
-          <w:b/>
-          <w:bCs/>
-          <w:color w:val="FF0000" w:themeColor="accent2"/>
-          <w:sz w:val="20"/>
-          <w:szCs w:val="20"/>
-        </w:rPr>
-        <w:t xml:space="preserve"> </w:t>
-      </w:r>
-      <w:proofErr w:type="spellStart"/>
-      <w:r>
-        <w:rPr>
-          <w:b/>
-          <w:bCs/>
-          <w:color w:val="FF0000" w:themeColor="accent2"/>
-          <w:sz w:val="20"/>
-          <w:szCs w:val="20"/>
-        </w:rPr>
-        <w:t>userService</w:t>
-      </w:r>
-      <w:proofErr w:type="spellEnd"/>
-      <w:r>
-        <w:rPr>
-          <w:b/>
-          <w:bCs/>
-          <w:color w:val="FF0000" w:themeColor="accent2"/>
-          <w:sz w:val="20"/>
-          <w:szCs w:val="20"/>
-        </w:rPr>
-        <w:t>)</w:t>
+        <w:t>userService)</w:t>
       </w:r>
     </w:p>
     <w:p>
@@ -1279,19 +1119,8 @@
           <w:bCs w:val="0"/>
           <w:color w:val="1F4E79" w:themeColor="accent1" w:themeShade="80"/>
         </w:rPr>
-        <w:t xml:space="preserve">Technical </w:t>
+        <w:t>Technical part  :</w:t>
       </w:r>
-      <w:proofErr w:type="gramStart"/>
-      <w:r>
-        <w:rPr>
-          <w:rStyle w:val="lev"/>
-          <w:b w:val="0"/>
-          <w:bCs w:val="0"/>
-          <w:color w:val="1F4E79" w:themeColor="accent1" w:themeShade="80"/>
-        </w:rPr>
-        <w:t>part  :</w:t>
-      </w:r>
-      <w:proofErr w:type="gramEnd"/>
     </w:p>
     <w:p>
       <w:pPr>
@@ -1328,19 +1157,11 @@
           <w:color w:val="70AD47" w:themeColor="accent6"/>
         </w:rPr>
       </w:pPr>
-      <w:proofErr w:type="gramStart"/>
       <w:r>
         <w:rPr>
           <w:color w:val="70AD47" w:themeColor="accent6"/>
         </w:rPr>
-        <w:t>Flow :</w:t>
-      </w:r>
-      <w:proofErr w:type="gramEnd"/>
-      <w:r>
-        <w:rPr>
-          <w:color w:val="70AD47" w:themeColor="accent6"/>
-        </w:rPr>
-        <w:t xml:space="preserve"> Client Credential</w:t>
+        <w:t>Flow : Client Credential</w:t>
       </w:r>
       <w:r>
         <w:rPr>
@@ -1388,19 +1209,11 @@
           <w:color w:val="BF8F00" w:themeColor="accent4" w:themeShade="BF"/>
         </w:rPr>
       </w:pPr>
-      <w:proofErr w:type="gramStart"/>
       <w:r>
         <w:rPr>
           <w:color w:val="BF8F00" w:themeColor="accent4" w:themeShade="BF"/>
         </w:rPr>
-        <w:t>Flow :</w:t>
-      </w:r>
-      <w:proofErr w:type="gramEnd"/>
-      <w:r>
-        <w:rPr>
-          <w:color w:val="BF8F00" w:themeColor="accent4" w:themeShade="BF"/>
-        </w:rPr>
-        <w:t xml:space="preserve"> Authorization Code + PKCE</w:t>
+        <w:t>Flow : Authorization Code + PKCE</w:t>
       </w:r>
     </w:p>
     <w:p>
@@ -1474,19 +1287,11 @@
           <w:color w:val="70AD47" w:themeColor="accent6"/>
         </w:rPr>
       </w:pPr>
-      <w:proofErr w:type="gramStart"/>
       <w:r>
         <w:rPr>
           <w:color w:val="70AD47" w:themeColor="accent6"/>
         </w:rPr>
-        <w:t>Roles :</w:t>
-      </w:r>
-      <w:proofErr w:type="gramEnd"/>
-      <w:r>
-        <w:rPr>
-          <w:color w:val="70AD47" w:themeColor="accent6"/>
-        </w:rPr>
-        <w:t xml:space="preserve"> </w:t>
+        <w:t xml:space="preserve">Roles : </w:t>
       </w:r>
     </w:p>
     <w:p>
@@ -1576,21 +1381,7 @@
         <w:rPr>
           <w:color w:val="70AD47" w:themeColor="accent6"/>
         </w:rPr>
-        <w:t xml:space="preserve">Use </w:t>
-      </w:r>
-      <w:proofErr w:type="gramStart"/>
-      <w:r>
-        <w:rPr>
-          <w:color w:val="70AD47" w:themeColor="accent6"/>
-        </w:rPr>
-        <w:t>Permission :</w:t>
-      </w:r>
-      <w:proofErr w:type="gramEnd"/>
-      <w:r>
-        <w:rPr>
-          <w:color w:val="70AD47" w:themeColor="accent6"/>
-        </w:rPr>
-        <w:t xml:space="preserve"> </w:t>
+        <w:t xml:space="preserve">Use Permission : </w:t>
       </w:r>
     </w:p>
     <w:p>
@@ -1604,19 +1395,11 @@
           <w:color w:val="70AD47" w:themeColor="accent6"/>
         </w:rPr>
       </w:pPr>
-      <w:proofErr w:type="gramStart"/>
       <w:r>
         <w:rPr>
           <w:color w:val="70AD47" w:themeColor="accent6"/>
         </w:rPr>
-        <w:t>Permissions :</w:t>
-      </w:r>
-      <w:proofErr w:type="gramEnd"/>
-      <w:r>
-        <w:rPr>
-          <w:color w:val="70AD47" w:themeColor="accent6"/>
-        </w:rPr>
-        <w:t xml:space="preserve"> </w:t>
+        <w:t xml:space="preserve">Permissions : </w:t>
       </w:r>
     </w:p>
     <w:p>
@@ -1634,23 +1417,7 @@
         <w:rPr>
           <w:color w:val="70AD47" w:themeColor="accent6"/>
         </w:rPr>
-        <w:t>“</w:t>
-      </w:r>
-      <w:proofErr w:type="spellStart"/>
-      <w:proofErr w:type="gramStart"/>
-      <w:r>
-        <w:rPr>
-          <w:color w:val="70AD47" w:themeColor="accent6"/>
-        </w:rPr>
-        <w:t>read:messages</w:t>
-      </w:r>
-      <w:proofErr w:type="spellEnd"/>
-      <w:proofErr w:type="gramEnd"/>
-      <w:r>
-        <w:rPr>
-          <w:color w:val="70AD47" w:themeColor="accent6"/>
-        </w:rPr>
-        <w:t>”</w:t>
+        <w:t>“read:messages”</w:t>
       </w:r>
     </w:p>
     <w:p>
@@ -1740,23 +1507,7 @@
         <w:rPr>
           <w:color w:val="70AD47" w:themeColor="accent6"/>
         </w:rPr>
-        <w:t>“</w:t>
-      </w:r>
-      <w:proofErr w:type="spellStart"/>
-      <w:proofErr w:type="gramStart"/>
-      <w:r>
-        <w:rPr>
-          <w:color w:val="70AD47" w:themeColor="accent6"/>
-        </w:rPr>
-        <w:t>write:messages</w:t>
-      </w:r>
-      <w:proofErr w:type="spellEnd"/>
-      <w:proofErr w:type="gramEnd"/>
-      <w:r>
-        <w:rPr>
-          <w:color w:val="70AD47" w:themeColor="accent6"/>
-        </w:rPr>
-        <w:t>”</w:t>
+        <w:t>“write:messages”</w:t>
       </w:r>
     </w:p>
     <w:p>
@@ -1828,23 +1579,7 @@
         <w:rPr>
           <w:color w:val="70AD47" w:themeColor="accent6"/>
         </w:rPr>
-        <w:t>“</w:t>
-      </w:r>
-      <w:proofErr w:type="spellStart"/>
-      <w:proofErr w:type="gramStart"/>
-      <w:r>
-        <w:rPr>
-          <w:color w:val="70AD47" w:themeColor="accent6"/>
-        </w:rPr>
-        <w:t>read:users</w:t>
-      </w:r>
-      <w:proofErr w:type="spellEnd"/>
-      <w:proofErr w:type="gramEnd"/>
-      <w:r>
-        <w:rPr>
-          <w:color w:val="70AD47" w:themeColor="accent6"/>
-        </w:rPr>
-        <w:t>”</w:t>
+        <w:t>“read:users”</w:t>
       </w:r>
     </w:p>
     <w:p>
@@ -1898,23 +1633,7 @@
         <w:rPr>
           <w:color w:val="70AD47" w:themeColor="accent6"/>
         </w:rPr>
-        <w:t>“</w:t>
-      </w:r>
-      <w:proofErr w:type="spellStart"/>
-      <w:proofErr w:type="gramStart"/>
-      <w:r>
-        <w:rPr>
-          <w:color w:val="70AD47" w:themeColor="accent6"/>
-        </w:rPr>
-        <w:t>write:users</w:t>
-      </w:r>
-      <w:proofErr w:type="spellEnd"/>
-      <w:proofErr w:type="gramEnd"/>
-      <w:r>
-        <w:rPr>
-          <w:color w:val="70AD47" w:themeColor="accent6"/>
-        </w:rPr>
-        <w:t>”</w:t>
+        <w:t>“write:users”</w:t>
       </w:r>
     </w:p>
     <w:p>
@@ -2077,19 +1796,11 @@
         </w:rPr>
         <w:t xml:space="preserve">Don’t forget </w:t>
       </w:r>
-      <w:proofErr w:type="gramStart"/>
       <w:r>
         <w:rPr>
           <w:color w:val="BF8F00" w:themeColor="accent4" w:themeShade="BF"/>
         </w:rPr>
-        <w:t>retry</w:t>
-      </w:r>
-      <w:proofErr w:type="gramEnd"/>
-      <w:r>
-        <w:rPr>
-          <w:color w:val="BF8F00" w:themeColor="accent4" w:themeShade="BF"/>
-        </w:rPr>
-        <w:t xml:space="preserve"> Policies</w:t>
+        <w:t>retry Policies</w:t>
       </w:r>
       <w:r>
         <w:rPr>
@@ -2484,13 +2195,8 @@
       <w:pPr>
         <w:pStyle w:val="Titre2"/>
       </w:pPr>
-      <w:proofErr w:type="gramStart"/>
       <w:r>
-        <w:t>Functionality :</w:t>
-      </w:r>
-      <w:proofErr w:type="gramEnd"/>
-      <w:r>
-        <w:t xml:space="preserve"> </w:t>
+        <w:t xml:space="preserve">Functionality : </w:t>
       </w:r>
     </w:p>
     <w:p>
@@ -2613,23 +2319,7 @@
           <w:color w:val="70AD47" w:themeColor="accent6"/>
           <w:lang w:val="en"/>
         </w:rPr>
-        <w:t xml:space="preserve">Create </w:t>
-      </w:r>
-      <w:proofErr w:type="gramStart"/>
-      <w:r>
-        <w:rPr>
-          <w:color w:val="70AD47" w:themeColor="accent6"/>
-          <w:lang w:val="en"/>
-        </w:rPr>
-        <w:t>an</w:t>
-      </w:r>
-      <w:proofErr w:type="gramEnd"/>
-      <w:r>
-        <w:rPr>
-          <w:color w:val="70AD47" w:themeColor="accent6"/>
-          <w:lang w:val="en"/>
-        </w:rPr>
-        <w:t xml:space="preserve"> user</w:t>
+        <w:t>Create an user</w:t>
       </w:r>
     </w:p>
     <w:p>
@@ -2649,23 +2339,7 @@
           <w:color w:val="70AD47" w:themeColor="accent6"/>
           <w:lang w:val="en"/>
         </w:rPr>
-        <w:t xml:space="preserve">Update </w:t>
-      </w:r>
-      <w:proofErr w:type="gramStart"/>
-      <w:r>
-        <w:rPr>
-          <w:color w:val="70AD47" w:themeColor="accent6"/>
-          <w:lang w:val="en"/>
-        </w:rPr>
-        <w:t>an</w:t>
-      </w:r>
-      <w:proofErr w:type="gramEnd"/>
-      <w:r>
-        <w:rPr>
-          <w:color w:val="70AD47" w:themeColor="accent6"/>
-          <w:lang w:val="en"/>
-        </w:rPr>
-        <w:t xml:space="preserve"> user</w:t>
+        <w:t>Update an user</w:t>
       </w:r>
     </w:p>
     <w:p>
@@ -2685,23 +2359,7 @@
           <w:color w:val="70AD47" w:themeColor="accent6"/>
           <w:lang w:val="en"/>
         </w:rPr>
-        <w:t xml:space="preserve">Delete </w:t>
-      </w:r>
-      <w:proofErr w:type="gramStart"/>
-      <w:r>
-        <w:rPr>
-          <w:color w:val="70AD47" w:themeColor="accent6"/>
-          <w:lang w:val="en"/>
-        </w:rPr>
-        <w:t>an</w:t>
-      </w:r>
-      <w:proofErr w:type="gramEnd"/>
-      <w:r>
-        <w:rPr>
-          <w:color w:val="70AD47" w:themeColor="accent6"/>
-          <w:lang w:val="en"/>
-        </w:rPr>
-        <w:t xml:space="preserve"> user</w:t>
+        <w:t>Delete an user</w:t>
       </w:r>
     </w:p>
     <w:p>
@@ -2909,23 +2567,7 @@
           <w:color w:val="BF8F00" w:themeColor="accent4" w:themeShade="BF"/>
           <w:lang w:val="en"/>
         </w:rPr>
-        <w:t xml:space="preserve">Having a dropdown depending </w:t>
-      </w:r>
-      <w:proofErr w:type="gramStart"/>
-      <w:r>
-        <w:rPr>
-          <w:color w:val="BF8F00" w:themeColor="accent4" w:themeShade="BF"/>
-          <w:lang w:val="en"/>
-        </w:rPr>
-        <w:t>from</w:t>
-      </w:r>
-      <w:proofErr w:type="gramEnd"/>
-      <w:r>
-        <w:rPr>
-          <w:color w:val="BF8F00" w:themeColor="accent4" w:themeShade="BF"/>
-          <w:lang w:val="en"/>
-        </w:rPr>
-        <w:t xml:space="preserve"> another dropdown</w:t>
+        <w:t>Having a dropdown depending from another dropdown</w:t>
       </w:r>
     </w:p>
     <w:p>
@@ -2940,7 +2582,6 @@
           <w:lang w:val="en"/>
         </w:rPr>
       </w:pPr>
-      <w:proofErr w:type="gramStart"/>
       <w:r>
         <w:rPr>
           <w:color w:val="BF8F00" w:themeColor="accent4" w:themeShade="BF"/>
@@ -2948,7 +2589,6 @@
         </w:rPr>
         <w:t>Example :</w:t>
       </w:r>
-      <w:proofErr w:type="gramEnd"/>
     </w:p>
     <w:p>
       <w:pPr>
@@ -2967,23 +2607,7 @@
           <w:color w:val="BF8F00" w:themeColor="accent4" w:themeShade="BF"/>
           <w:lang w:val="en"/>
         </w:rPr>
-        <w:t>Dropdown</w:t>
-      </w:r>
-      <w:proofErr w:type="gramStart"/>
-      <w:r>
-        <w:rPr>
-          <w:color w:val="BF8F00" w:themeColor="accent4" w:themeShade="BF"/>
-          <w:lang w:val="en"/>
-        </w:rPr>
-        <w:t>1 :</w:t>
-      </w:r>
-      <w:proofErr w:type="gramEnd"/>
-      <w:r>
-        <w:rPr>
-          <w:color w:val="BF8F00" w:themeColor="accent4" w:themeShade="BF"/>
-          <w:lang w:val="en"/>
-        </w:rPr>
-        <w:t xml:space="preserve"> </w:t>
+        <w:t xml:space="preserve">Dropdown1 : </w:t>
       </w:r>
     </w:p>
     <w:p>
@@ -2998,21 +2622,12 @@
           <w:lang w:val="en"/>
         </w:rPr>
       </w:pPr>
-      <w:proofErr w:type="gramStart"/>
       <w:r>
         <w:rPr>
           <w:color w:val="BF8F00" w:themeColor="accent4" w:themeShade="BF"/>
           <w:lang w:val="en"/>
         </w:rPr>
-        <w:t>Value :</w:t>
-      </w:r>
-      <w:proofErr w:type="gramEnd"/>
-      <w:r>
-        <w:rPr>
-          <w:color w:val="BF8F00" w:themeColor="accent4" w:themeShade="BF"/>
-          <w:lang w:val="en"/>
-        </w:rPr>
-        <w:t xml:space="preserve"> “1- Yes”</w:t>
+        <w:t>Value : “1- Yes”</w:t>
       </w:r>
     </w:p>
     <w:p>
@@ -3027,21 +2642,12 @@
           <w:lang w:val="en"/>
         </w:rPr>
       </w:pPr>
-      <w:proofErr w:type="gramStart"/>
       <w:r>
         <w:rPr>
           <w:color w:val="BF8F00" w:themeColor="accent4" w:themeShade="BF"/>
           <w:lang w:val="en"/>
         </w:rPr>
-        <w:t>Value :</w:t>
-      </w:r>
-      <w:proofErr w:type="gramEnd"/>
-      <w:r>
-        <w:rPr>
-          <w:color w:val="BF8F00" w:themeColor="accent4" w:themeShade="BF"/>
-          <w:lang w:val="en"/>
-        </w:rPr>
-        <w:t xml:space="preserve"> “2- No”</w:t>
+        <w:t>Value : “2- No”</w:t>
       </w:r>
     </w:p>
     <w:p>
@@ -3056,21 +2662,12 @@
           <w:lang w:val="en"/>
         </w:rPr>
       </w:pPr>
-      <w:proofErr w:type="gramStart"/>
       <w:r>
         <w:rPr>
           <w:color w:val="BF8F00" w:themeColor="accent4" w:themeShade="BF"/>
           <w:lang w:val="en"/>
         </w:rPr>
-        <w:t>Value :</w:t>
-      </w:r>
-      <w:proofErr w:type="gramEnd"/>
-      <w:r>
-        <w:rPr>
-          <w:color w:val="BF8F00" w:themeColor="accent4" w:themeShade="BF"/>
-          <w:lang w:val="en"/>
-        </w:rPr>
-        <w:t xml:space="preserve"> “3- Other”</w:t>
+        <w:t>Value : “3- Other”</w:t>
       </w:r>
     </w:p>
     <w:p>
@@ -3210,23 +2807,7 @@
           <w:color w:val="BF8F00" w:themeColor="accent4" w:themeShade="BF"/>
           <w:lang w:val="en"/>
         </w:rPr>
-        <w:t xml:space="preserve">Show a list of </w:t>
-      </w:r>
-      <w:proofErr w:type="gramStart"/>
-      <w:r>
-        <w:rPr>
-          <w:color w:val="BF8F00" w:themeColor="accent4" w:themeShade="BF"/>
-          <w:lang w:val="en"/>
-        </w:rPr>
-        <w:t>bike</w:t>
-      </w:r>
-      <w:proofErr w:type="gramEnd"/>
-      <w:r>
-        <w:rPr>
-          <w:color w:val="BF8F00" w:themeColor="accent4" w:themeShade="BF"/>
-          <w:lang w:val="en"/>
-        </w:rPr>
-        <w:t xml:space="preserve"> in a second dropdown</w:t>
+        <w:t>Show a list of bike in a second dropdown</w:t>
       </w:r>
     </w:p>
     <w:p>
@@ -3337,23 +2918,25 @@
           <w:color w:val="FF0000" w:themeColor="accent2"/>
           <w:lang w:val="en"/>
         </w:rPr>
-        <w:t xml:space="preserve">Use </w:t>
+        <w:t>Use Toastr for notification after save for example</w:t>
       </w:r>
-      <w:proofErr w:type="spellStart"/>
       <w:r>
         <w:rPr>
           <w:color w:val="FF0000" w:themeColor="accent2"/>
           <w:lang w:val="en"/>
         </w:rPr>
-        <w:t>Toastr</w:t>
+        <w:t xml:space="preserve">   </w:t>
       </w:r>
-      <w:proofErr w:type="spellEnd"/>
       <w:r>
         <w:rPr>
+          <w:b/>
+          <w:bCs/>
           <w:color w:val="FF0000" w:themeColor="accent2"/>
+          <w:sz w:val="32"/>
+          <w:szCs w:val="32"/>
           <w:lang w:val="en"/>
         </w:rPr>
-        <w:t xml:space="preserve"> for notification after save for example</w:t>
+        <w:t>-- OK</w:t>
       </w:r>
     </w:p>
     <w:p>
@@ -3364,19 +2947,11 @@
           <w:numId w:val="21"/>
         </w:numPr>
       </w:pPr>
-      <w:proofErr w:type="gramStart"/>
       <w:r>
         <w:rPr>
           <w:color w:val="FF0000" w:themeColor="accent2"/>
         </w:rPr>
-        <w:t>Example :</w:t>
-      </w:r>
-      <w:proofErr w:type="gramEnd"/>
-      <w:r>
-        <w:rPr>
-          <w:color w:val="FF0000" w:themeColor="accent2"/>
-        </w:rPr>
-        <w:t xml:space="preserve"> “new user created</w:t>
+        <w:t>Example : “new user created</w:t>
       </w:r>
       <w:r>
         <w:t>”</w:t>
@@ -3399,14 +2974,12 @@
         </w:rPr>
         <w:t xml:space="preserve">CRUD on a dedicate </w:t>
       </w:r>
-      <w:proofErr w:type="spellStart"/>
       <w:r>
         <w:rPr>
           <w:color w:val="BF8F00" w:themeColor="accent4" w:themeShade="BF"/>
         </w:rPr>
         <w:t>projet</w:t>
       </w:r>
-      <w:proofErr w:type="spellEnd"/>
       <w:r>
         <w:rPr>
           <w:color w:val="BF8F00" w:themeColor="accent4" w:themeShade="BF"/>
@@ -29961,16 +29534,6 @@
 </file>
 
 <file path=customXml/item2.xml><?xml version="1.0" encoding="utf-8"?>
-<b:Sources xmlns:b="http://schemas.openxmlformats.org/officeDocument/2006/bibliography" xmlns="http://schemas.openxmlformats.org/officeDocument/2006/bibliography" SelectedStyle="\APASixthEditionOfficeOnline.xsl" StyleName="APA" Version="6"/>
-</file>
-
-<file path=customXml/item3.xml><?xml version="1.0" encoding="utf-8"?>
-<p:properties xmlns:p="http://schemas.microsoft.com/office/2006/metadata/properties" xmlns:xsi="http://www.w3.org/2001/XMLSchema-instance" xmlns:pc="http://schemas.microsoft.com/office/infopath/2007/PartnerControls">
-  <documentManagement/>
-</p:properties>
-</file>
-
-<file path=customXml/item4.xml><?xml version="1.0" encoding="utf-8"?>
 <ct:contentTypeSchema xmlns:ct="http://schemas.microsoft.com/office/2006/metadata/contentType" xmlns:ma="http://schemas.microsoft.com/office/2006/metadata/properties/metaAttributes" ct:_="" ma:_="" ma:contentTypeName="Document" ma:contentTypeID="0x010100E507793E9329044393A4B6C53ECFA426" ma:contentTypeVersion="7" ma:contentTypeDescription="Create a new document." ma:contentTypeScope="" ma:versionID="88add75fe2759296446eda82363ee88d">
   <xsd:schema xmlns:xsd="http://www.w3.org/2001/XMLSchema" xmlns:xs="http://www.w3.org/2001/XMLSchema" xmlns:p="http://schemas.microsoft.com/office/2006/metadata/properties" xmlns:ns2="76c5f374-0aff-4375-9325-f9557e6d0fb5" targetNamespace="http://schemas.microsoft.com/office/2006/metadata/properties" ma:root="true" ma:fieldsID="9f1bb7bcb4a9e7b7922033441d3868b9" ns2:_="">
     <xsd:import namespace="76c5f374-0aff-4375-9325-f9557e6d0fb5"/>
@@ -30132,6 +29695,16 @@
 </ct:contentTypeSchema>
 </file>
 
+<file path=customXml/item3.xml><?xml version="1.0" encoding="utf-8"?>
+<p:properties xmlns:p="http://schemas.microsoft.com/office/2006/metadata/properties" xmlns:xsi="http://www.w3.org/2001/XMLSchema-instance" xmlns:pc="http://schemas.microsoft.com/office/infopath/2007/PartnerControls">
+  <documentManagement/>
+</p:properties>
+</file>
+
+<file path=customXml/item4.xml><?xml version="1.0" encoding="utf-8"?>
+<b:Sources xmlns:b="http://schemas.openxmlformats.org/officeDocument/2006/bibliography" xmlns="http://schemas.openxmlformats.org/officeDocument/2006/bibliography" SelectedStyle="\APASixthEditionOfficeOnline.xsl" StyleName="APA" Version="6"/>
+</file>
+
 <file path=customXml/itemProps1.xml><?xml version="1.0" encoding="utf-8"?>
 <ds:datastoreItem xmlns:ds="http://schemas.openxmlformats.org/officeDocument/2006/customXml" ds:itemID="{1B5B045A-BB2C-4736-92A7-FE452743C927}">
   <ds:schemaRefs>
@@ -30141,23 +29714,6 @@
 </file>
 
 <file path=customXml/itemProps2.xml><?xml version="1.0" encoding="utf-8"?>
-<ds:datastoreItem xmlns:ds="http://schemas.openxmlformats.org/officeDocument/2006/customXml" ds:itemID="{6E183376-1412-4C13-B6D3-42A50277FD16}">
-  <ds:schemaRefs>
-    <ds:schemaRef ds:uri="http://schemas.openxmlformats.org/officeDocument/2006/bibliography"/>
-  </ds:schemaRefs>
-</ds:datastoreItem>
-</file>
-
-<file path=customXml/itemProps3.xml><?xml version="1.0" encoding="utf-8"?>
-<ds:datastoreItem xmlns:ds="http://schemas.openxmlformats.org/officeDocument/2006/customXml" ds:itemID="{2B88BA17-A6B7-4833-AF50-74C1271AE51F}">
-  <ds:schemaRefs>
-    <ds:schemaRef ds:uri="http://schemas.microsoft.com/office/2006/metadata/properties"/>
-    <ds:schemaRef ds:uri="http://schemas.microsoft.com/office/infopath/2007/PartnerControls"/>
-  </ds:schemaRefs>
-</ds:datastoreItem>
-</file>
-
-<file path=customXml/itemProps4.xml><?xml version="1.0" encoding="utf-8"?>
 <ds:datastoreItem xmlns:ds="http://schemas.openxmlformats.org/officeDocument/2006/customXml" ds:itemID="{0C73806B-C492-42B4-9023-F078F30530C7}">
   <ds:schemaRefs>
     <ds:schemaRef ds:uri="http://schemas.microsoft.com/office/2006/metadata/contentType"/>
@@ -30173,4 +29729,21 @@
     <ds:schemaRef ds:uri="http://schemas.microsoft.com/internal/obd"/>
   </ds:schemaRefs>
 </ds:datastoreItem>
+</file>
+
+<file path=customXml/itemProps3.xml><?xml version="1.0" encoding="utf-8"?>
+<ds:datastoreItem xmlns:ds="http://schemas.openxmlformats.org/officeDocument/2006/customXml" ds:itemID="{2B88BA17-A6B7-4833-AF50-74C1271AE51F}">
+  <ds:schemaRefs>
+    <ds:schemaRef ds:uri="http://schemas.microsoft.com/office/2006/metadata/properties"/>
+    <ds:schemaRef ds:uri="http://schemas.microsoft.com/office/infopath/2007/PartnerControls"/>
+  </ds:schemaRefs>
+</ds:datastoreItem>
+</file>
+
+<file path=customXml/itemProps4.xml><?xml version="1.0" encoding="utf-8"?>
+<ds:datastoreItem xmlns:ds="http://schemas.openxmlformats.org/officeDocument/2006/customXml" ds:itemID="{6E183376-1412-4C13-B6D3-42A50277FD16}">
+  <ds:schemaRefs>
+    <ds:schemaRef ds:uri="http://schemas.openxmlformats.org/officeDocument/2006/bibliography"/>
+  </ds:schemaRefs>
+</ds:datastoreItem>
 </file>
</xml_diff>

<commit_message>
Frontend => Layout | Dashboard | About
</commit_message>
<xml_diff>
--- a/PROJET_2021_Color.docx
+++ b/PROJET_2021_Color.docx
@@ -107,7 +107,14 @@
         <w:rPr>
           <w:color w:val="70AD47" w:themeColor="accent6"/>
         </w:rPr>
-        <w:t xml:space="preserve"> also)</w:t>
+        <w:t xml:space="preserve"> </w:t>
+      </w:r>
+      <w:proofErr w:type="gramStart"/>
+      <w:r>
+        <w:rPr>
+          <w:color w:val="70AD47" w:themeColor="accent6"/>
+        </w:rPr>
+        <w:t>also)</w:t>
       </w:r>
       <w:r>
         <w:rPr>
@@ -123,7 +130,18 @@
           <w:sz w:val="32"/>
           <w:szCs w:val="32"/>
         </w:rPr>
-        <w:t>--- OK</w:t>
+        <w:t>---</w:t>
+      </w:r>
+      <w:proofErr w:type="gramEnd"/>
+      <w:r>
+        <w:rPr>
+          <w:b/>
+          <w:bCs/>
+          <w:color w:val="70AD47" w:themeColor="accent6"/>
+          <w:sz w:val="32"/>
+          <w:szCs w:val="32"/>
+        </w:rPr>
+        <w:t xml:space="preserve"> OK</w:t>
       </w:r>
     </w:p>
     <w:p>
@@ -141,8 +159,16 @@
         <w:rPr>
           <w:color w:val="70AD47" w:themeColor="accent6"/>
         </w:rPr>
-        <w:t>Respect standard :</w:t>
-      </w:r>
+        <w:t xml:space="preserve">Respect </w:t>
+      </w:r>
+      <w:proofErr w:type="gramStart"/>
+      <w:r>
+        <w:rPr>
+          <w:color w:val="70AD47" w:themeColor="accent6"/>
+        </w:rPr>
+        <w:t>standard :</w:t>
+      </w:r>
+      <w:proofErr w:type="gramEnd"/>
     </w:p>
     <w:p>
       <w:pPr>
@@ -235,7 +261,15 @@
           <w:color w:val="BF8F00" w:themeColor="accent4" w:themeShade="BF"/>
           <w:u w:val="single"/>
         </w:rPr>
-        <w:t>Use MVC for WEBSITE</w:t>
+        <w:t xml:space="preserve">Use MVC for </w:t>
+      </w:r>
+      <w:proofErr w:type="gramStart"/>
+      <w:r>
+        <w:rPr>
+          <w:color w:val="BF8F00" w:themeColor="accent4" w:themeShade="BF"/>
+          <w:u w:val="single"/>
+        </w:rPr>
+        <w:t>WEBSITE</w:t>
       </w:r>
       <w:r>
         <w:rPr>
@@ -253,7 +287,19 @@
           <w:szCs w:val="32"/>
           <w:u w:val="single"/>
         </w:rPr>
-        <w:t>--- OK</w:t>
+        <w:t>---</w:t>
+      </w:r>
+      <w:proofErr w:type="gramEnd"/>
+      <w:r>
+        <w:rPr>
+          <w:b/>
+          <w:bCs/>
+          <w:color w:val="BF8F00" w:themeColor="accent4" w:themeShade="BF"/>
+          <w:sz w:val="32"/>
+          <w:szCs w:val="32"/>
+          <w:u w:val="single"/>
+        </w:rPr>
+        <w:t xml:space="preserve"> OK</w:t>
       </w:r>
     </w:p>
     <w:p>
@@ -497,7 +543,21 @@
         <w:rPr>
           <w:color w:val="70AD47" w:themeColor="accent6"/>
         </w:rPr>
-        <w:t>Use FluentValidation for Request validation</w:t>
+        <w:t xml:space="preserve">Use </w:t>
+      </w:r>
+      <w:proofErr w:type="spellStart"/>
+      <w:r>
+        <w:rPr>
+          <w:color w:val="70AD47" w:themeColor="accent6"/>
+        </w:rPr>
+        <w:t>FluentValidation</w:t>
+      </w:r>
+      <w:proofErr w:type="spellEnd"/>
+      <w:r>
+        <w:rPr>
+          <w:color w:val="70AD47" w:themeColor="accent6"/>
+        </w:rPr>
+        <w:t xml:space="preserve"> for Request validation</w:t>
       </w:r>
       <w:r>
         <w:rPr>
@@ -531,7 +591,21 @@
         <w:rPr>
           <w:color w:val="FF0000" w:themeColor="accent2"/>
         </w:rPr>
-        <w:t xml:space="preserve">Use the CQRS architecture for both project : </w:t>
+        <w:t xml:space="preserve">Use the CQRS architecture for both </w:t>
+      </w:r>
+      <w:proofErr w:type="gramStart"/>
+      <w:r>
+        <w:rPr>
+          <w:color w:val="FF0000" w:themeColor="accent2"/>
+        </w:rPr>
+        <w:t>project :</w:t>
+      </w:r>
+      <w:proofErr w:type="gramEnd"/>
+      <w:r>
+        <w:rPr>
+          <w:color w:val="FF0000" w:themeColor="accent2"/>
+        </w:rPr>
+        <w:t xml:space="preserve"> </w:t>
       </w:r>
       <w:r>
         <w:rPr>
@@ -603,11 +677,41 @@
           <w:color w:val="FF0000" w:themeColor="accent2"/>
         </w:rPr>
       </w:pPr>
+      <w:proofErr w:type="spellStart"/>
+      <w:proofErr w:type="gramStart"/>
       <w:r>
         <w:rPr>
           <w:color w:val="FF0000" w:themeColor="accent2"/>
         </w:rPr>
-        <w:t>Exemple : // a pokemon API (</w:t>
+        <w:t>Exemple</w:t>
+      </w:r>
+      <w:proofErr w:type="spellEnd"/>
+      <w:r>
+        <w:rPr>
+          <w:color w:val="FF0000" w:themeColor="accent2"/>
+        </w:rPr>
+        <w:t xml:space="preserve"> :</w:t>
+      </w:r>
+      <w:proofErr w:type="gramEnd"/>
+      <w:r>
+        <w:rPr>
+          <w:color w:val="FF0000" w:themeColor="accent2"/>
+        </w:rPr>
+        <w:t xml:space="preserve"> // a </w:t>
+      </w:r>
+      <w:proofErr w:type="spellStart"/>
+      <w:r>
+        <w:rPr>
+          <w:color w:val="FF0000" w:themeColor="accent2"/>
+        </w:rPr>
+        <w:t>pokemon</w:t>
+      </w:r>
+      <w:proofErr w:type="spellEnd"/>
+      <w:r>
+        <w:rPr>
+          <w:color w:val="FF0000" w:themeColor="accent2"/>
+        </w:rPr>
+        <w:t xml:space="preserve"> API (</w:t>
       </w:r>
       <w:r>
         <w:rPr>
@@ -637,8 +741,30 @@
         <w:rPr>
           <w:color w:val="806000" w:themeColor="accent4" w:themeShade="80"/>
         </w:rPr>
-        <w:t>Use HTTPClient or HTTPClientFactory</w:t>
-      </w:r>
+        <w:t xml:space="preserve">Use </w:t>
+      </w:r>
+      <w:proofErr w:type="spellStart"/>
+      <w:r>
+        <w:rPr>
+          <w:color w:val="806000" w:themeColor="accent4" w:themeShade="80"/>
+        </w:rPr>
+        <w:t>HTTPClient</w:t>
+      </w:r>
+      <w:proofErr w:type="spellEnd"/>
+      <w:r>
+        <w:rPr>
+          <w:color w:val="806000" w:themeColor="accent4" w:themeShade="80"/>
+        </w:rPr>
+        <w:t xml:space="preserve"> or </w:t>
+      </w:r>
+      <w:proofErr w:type="spellStart"/>
+      <w:r>
+        <w:rPr>
+          <w:color w:val="806000" w:themeColor="accent4" w:themeShade="80"/>
+        </w:rPr>
+        <w:t>HTTPClientFactory</w:t>
+      </w:r>
+      <w:proofErr w:type="spellEnd"/>
       <w:r>
         <w:rPr>
           <w:color w:val="806000" w:themeColor="accent4" w:themeShade="80"/>
@@ -831,8 +957,9 @@
           <w:sz w:val="20"/>
           <w:szCs w:val="20"/>
         </w:rPr>
-        <w:t xml:space="preserve"> userId and</w:t>
-      </w:r>
+        <w:t xml:space="preserve"> </w:t>
+      </w:r>
+      <w:proofErr w:type="spellStart"/>
       <w:r>
         <w:rPr>
           <w:b/>
@@ -841,8 +968,9 @@
           <w:sz w:val="20"/>
           <w:szCs w:val="20"/>
         </w:rPr>
-        <w:t xml:space="preserve"> </w:t>
-      </w:r>
+        <w:t>userId</w:t>
+      </w:r>
+      <w:proofErr w:type="spellEnd"/>
       <w:r>
         <w:rPr>
           <w:b/>
@@ -851,7 +979,39 @@
           <w:sz w:val="20"/>
           <w:szCs w:val="20"/>
         </w:rPr>
-        <w:t>userService)</w:t>
+        <w:t xml:space="preserve"> and</w:t>
+      </w:r>
+      <w:r>
+        <w:rPr>
+          <w:b/>
+          <w:bCs/>
+          <w:color w:val="FF0000" w:themeColor="accent2"/>
+          <w:sz w:val="20"/>
+          <w:szCs w:val="20"/>
+        </w:rPr>
+        <w:t xml:space="preserve"> </w:t>
+      </w:r>
+      <w:proofErr w:type="spellStart"/>
+      <w:r>
+        <w:rPr>
+          <w:b/>
+          <w:bCs/>
+          <w:color w:val="FF0000" w:themeColor="accent2"/>
+          <w:sz w:val="20"/>
+          <w:szCs w:val="20"/>
+        </w:rPr>
+        <w:t>userService</w:t>
+      </w:r>
+      <w:proofErr w:type="spellEnd"/>
+      <w:r>
+        <w:rPr>
+          <w:b/>
+          <w:bCs/>
+          <w:color w:val="FF0000" w:themeColor="accent2"/>
+          <w:sz w:val="20"/>
+          <w:szCs w:val="20"/>
+        </w:rPr>
+        <w:t>)</w:t>
       </w:r>
     </w:p>
     <w:p>
@@ -981,6 +1141,16 @@
         </w:rPr>
         <w:t>Don’t allow social provider for Authentication</w:t>
       </w:r>
+      <w:r>
+        <w:rPr>
+          <w:b/>
+          <w:bCs/>
+          <w:color w:val="BF8F00" w:themeColor="accent4" w:themeShade="BF"/>
+          <w:sz w:val="36"/>
+          <w:szCs w:val="36"/>
+        </w:rPr>
+        <w:t xml:space="preserve"> -- OK</w:t>
+      </w:r>
     </w:p>
     <w:p>
       <w:pPr>
@@ -1097,11 +1267,6 @@
     <w:p/>
     <w:p/>
     <w:p/>
-    <w:p/>
-    <w:p/>
-    <w:p/>
-    <w:p/>
-    <w:p/>
     <w:p>
       <w:pPr>
         <w:pStyle w:val="Titre2"/>
@@ -1119,8 +1284,19 @@
           <w:bCs w:val="0"/>
           <w:color w:val="1F4E79" w:themeColor="accent1" w:themeShade="80"/>
         </w:rPr>
-        <w:t>Technical part  :</w:t>
-      </w:r>
+        <w:t xml:space="preserve">Technical </w:t>
+      </w:r>
+      <w:proofErr w:type="gramStart"/>
+      <w:r>
+        <w:rPr>
+          <w:rStyle w:val="lev"/>
+          <w:b w:val="0"/>
+          <w:bCs w:val="0"/>
+          <w:color w:val="1F4E79" w:themeColor="accent1" w:themeShade="80"/>
+        </w:rPr>
+        <w:t>part  :</w:t>
+      </w:r>
+      <w:proofErr w:type="gramEnd"/>
     </w:p>
     <w:p>
       <w:pPr>
@@ -1157,11 +1333,19 @@
           <w:color w:val="70AD47" w:themeColor="accent6"/>
         </w:rPr>
       </w:pPr>
+      <w:proofErr w:type="gramStart"/>
       <w:r>
         <w:rPr>
           <w:color w:val="70AD47" w:themeColor="accent6"/>
         </w:rPr>
-        <w:t>Flow : Client Credential</w:t>
+        <w:t>Flow :</w:t>
+      </w:r>
+      <w:proofErr w:type="gramEnd"/>
+      <w:r>
+        <w:rPr>
+          <w:color w:val="70AD47" w:themeColor="accent6"/>
+        </w:rPr>
+        <w:t xml:space="preserve"> Client Credential</w:t>
       </w:r>
       <w:r>
         <w:rPr>
@@ -1209,11 +1393,35 @@
           <w:color w:val="BF8F00" w:themeColor="accent4" w:themeShade="BF"/>
         </w:rPr>
       </w:pPr>
+      <w:proofErr w:type="gramStart"/>
       <w:r>
         <w:rPr>
           <w:color w:val="BF8F00" w:themeColor="accent4" w:themeShade="BF"/>
         </w:rPr>
-        <w:t>Flow : Authorization Code + PKCE</w:t>
+        <w:t>Flow :</w:t>
+      </w:r>
+      <w:proofErr w:type="gramEnd"/>
+      <w:r>
+        <w:rPr>
+          <w:color w:val="BF8F00" w:themeColor="accent4" w:themeShade="BF"/>
+        </w:rPr>
+        <w:t xml:space="preserve"> Authorization Code + PKCE</w:t>
+      </w:r>
+      <w:r>
+        <w:rPr>
+          <w:color w:val="BF8F00" w:themeColor="accent4" w:themeShade="BF"/>
+        </w:rPr>
+        <w:t xml:space="preserve">  </w:t>
+      </w:r>
+      <w:r>
+        <w:rPr>
+          <w:b/>
+          <w:bCs/>
+          <w:color w:val="BF8F00" w:themeColor="accent4" w:themeShade="BF"/>
+          <w:sz w:val="32"/>
+          <w:szCs w:val="32"/>
+        </w:rPr>
+        <w:t xml:space="preserve"> -- OK</w:t>
       </w:r>
     </w:p>
     <w:p>
@@ -1239,6 +1447,30 @@
         </w:rPr>
         <w:t>se token delivered from WEBSITE to use Backend API</w:t>
       </w:r>
+      <w:r>
+        <w:rPr>
+          <w:color w:val="70AD47" w:themeColor="accent6"/>
+        </w:rPr>
+        <w:t xml:space="preserve"> – </w:t>
+      </w:r>
+      <w:r>
+        <w:rPr>
+          <w:b/>
+          <w:bCs/>
+          <w:color w:val="70AD47" w:themeColor="accent6"/>
+          <w:sz w:val="32"/>
+          <w:szCs w:val="32"/>
+        </w:rPr>
+        <w:t>CONFIG OK</w:t>
+      </w:r>
+      <w:r>
+        <w:rPr>
+          <w:color w:val="70AD47" w:themeColor="accent6"/>
+          <w:sz w:val="32"/>
+          <w:szCs w:val="32"/>
+        </w:rPr>
+        <w:t xml:space="preserve">  </w:t>
+      </w:r>
     </w:p>
     <w:p>
       <w:pPr>
@@ -1257,6 +1489,22 @@
         </w:rPr>
         <w:t>All requests coming from WEBSITE should use Backend API</w:t>
       </w:r>
+      <w:r>
+        <w:rPr>
+          <w:color w:val="70AD47" w:themeColor="accent6"/>
+        </w:rPr>
+        <w:t xml:space="preserve"> -- </w:t>
+      </w:r>
+      <w:r>
+        <w:rPr>
+          <w:b/>
+          <w:bCs/>
+          <w:color w:val="70AD47" w:themeColor="accent6"/>
+          <w:sz w:val="32"/>
+          <w:szCs w:val="32"/>
+        </w:rPr>
+        <w:t>OK</w:t>
+      </w:r>
     </w:p>
     <w:p>
       <w:pPr>
@@ -1287,11 +1535,19 @@
           <w:color w:val="70AD47" w:themeColor="accent6"/>
         </w:rPr>
       </w:pPr>
+      <w:proofErr w:type="gramStart"/>
       <w:r>
         <w:rPr>
           <w:color w:val="70AD47" w:themeColor="accent6"/>
         </w:rPr>
-        <w:t xml:space="preserve">Roles : </w:t>
+        <w:t>Roles :</w:t>
+      </w:r>
+      <w:proofErr w:type="gramEnd"/>
+      <w:r>
+        <w:rPr>
+          <w:color w:val="70AD47" w:themeColor="accent6"/>
+        </w:rPr>
+        <w:t xml:space="preserve"> </w:t>
       </w:r>
     </w:p>
     <w:p>
@@ -1381,7 +1637,21 @@
         <w:rPr>
           <w:color w:val="70AD47" w:themeColor="accent6"/>
         </w:rPr>
-        <w:t xml:space="preserve">Use Permission : </w:t>
+        <w:t xml:space="preserve">Use </w:t>
+      </w:r>
+      <w:proofErr w:type="gramStart"/>
+      <w:r>
+        <w:rPr>
+          <w:color w:val="70AD47" w:themeColor="accent6"/>
+        </w:rPr>
+        <w:t>Permission :</w:t>
+      </w:r>
+      <w:proofErr w:type="gramEnd"/>
+      <w:r>
+        <w:rPr>
+          <w:color w:val="70AD47" w:themeColor="accent6"/>
+        </w:rPr>
+        <w:t xml:space="preserve"> </w:t>
       </w:r>
     </w:p>
     <w:p>
@@ -1395,11 +1665,19 @@
           <w:color w:val="70AD47" w:themeColor="accent6"/>
         </w:rPr>
       </w:pPr>
+      <w:proofErr w:type="gramStart"/>
       <w:r>
         <w:rPr>
           <w:color w:val="70AD47" w:themeColor="accent6"/>
         </w:rPr>
-        <w:t xml:space="preserve">Permissions : </w:t>
+        <w:t>Permissions :</w:t>
+      </w:r>
+      <w:proofErr w:type="gramEnd"/>
+      <w:r>
+        <w:rPr>
+          <w:color w:val="70AD47" w:themeColor="accent6"/>
+        </w:rPr>
+        <w:t xml:space="preserve"> </w:t>
       </w:r>
     </w:p>
     <w:p>
@@ -1417,7 +1695,23 @@
         <w:rPr>
           <w:color w:val="70AD47" w:themeColor="accent6"/>
         </w:rPr>
-        <w:t>“read:messages”</w:t>
+        <w:t>“</w:t>
+      </w:r>
+      <w:proofErr w:type="spellStart"/>
+      <w:proofErr w:type="gramStart"/>
+      <w:r>
+        <w:rPr>
+          <w:color w:val="70AD47" w:themeColor="accent6"/>
+        </w:rPr>
+        <w:t>read:messages</w:t>
+      </w:r>
+      <w:proofErr w:type="spellEnd"/>
+      <w:proofErr w:type="gramEnd"/>
+      <w:r>
+        <w:rPr>
+          <w:color w:val="70AD47" w:themeColor="accent6"/>
+        </w:rPr>
+        <w:t>”</w:t>
       </w:r>
     </w:p>
     <w:p>
@@ -1507,7 +1801,23 @@
         <w:rPr>
           <w:color w:val="70AD47" w:themeColor="accent6"/>
         </w:rPr>
-        <w:t>“write:messages”</w:t>
+        <w:t>“</w:t>
+      </w:r>
+      <w:proofErr w:type="spellStart"/>
+      <w:proofErr w:type="gramStart"/>
+      <w:r>
+        <w:rPr>
+          <w:color w:val="70AD47" w:themeColor="accent6"/>
+        </w:rPr>
+        <w:t>write:messages</w:t>
+      </w:r>
+      <w:proofErr w:type="spellEnd"/>
+      <w:proofErr w:type="gramEnd"/>
+      <w:r>
+        <w:rPr>
+          <w:color w:val="70AD47" w:themeColor="accent6"/>
+        </w:rPr>
+        <w:t>”</w:t>
       </w:r>
     </w:p>
     <w:p>
@@ -1579,7 +1889,23 @@
         <w:rPr>
           <w:color w:val="70AD47" w:themeColor="accent6"/>
         </w:rPr>
-        <w:t>“read:users”</w:t>
+        <w:t>“</w:t>
+      </w:r>
+      <w:proofErr w:type="spellStart"/>
+      <w:proofErr w:type="gramStart"/>
+      <w:r>
+        <w:rPr>
+          <w:color w:val="70AD47" w:themeColor="accent6"/>
+        </w:rPr>
+        <w:t>read:users</w:t>
+      </w:r>
+      <w:proofErr w:type="spellEnd"/>
+      <w:proofErr w:type="gramEnd"/>
+      <w:r>
+        <w:rPr>
+          <w:color w:val="70AD47" w:themeColor="accent6"/>
+        </w:rPr>
+        <w:t>”</w:t>
       </w:r>
     </w:p>
     <w:p>
@@ -1633,7 +1959,23 @@
         <w:rPr>
           <w:color w:val="70AD47" w:themeColor="accent6"/>
         </w:rPr>
-        <w:t>“write:users”</w:t>
+        <w:t>“</w:t>
+      </w:r>
+      <w:proofErr w:type="spellStart"/>
+      <w:proofErr w:type="gramStart"/>
+      <w:r>
+        <w:rPr>
+          <w:color w:val="70AD47" w:themeColor="accent6"/>
+        </w:rPr>
+        <w:t>write:users</w:t>
+      </w:r>
+      <w:proofErr w:type="spellEnd"/>
+      <w:proofErr w:type="gramEnd"/>
+      <w:r>
+        <w:rPr>
+          <w:color w:val="70AD47" w:themeColor="accent6"/>
+        </w:rPr>
+        <w:t>”</w:t>
       </w:r>
     </w:p>
     <w:p>
@@ -1711,7 +2053,6 @@
         <w:rPr>
           <w:color w:val="806000" w:themeColor="accent4" w:themeShade="80"/>
         </w:rPr>
-        <w:lastRenderedPageBreak/>
         <w:t>Meaning:</w:t>
       </w:r>
       <w:r>
@@ -1778,6 +2119,42 @@
         </w:rPr>
         <w:t>Consume an external API</w:t>
       </w:r>
+      <w:r>
+        <w:rPr>
+          <w:color w:val="BF8F00" w:themeColor="accent4" w:themeShade="BF"/>
+        </w:rPr>
+        <w:t xml:space="preserve"> </w:t>
+      </w:r>
+      <w:r>
+        <w:rPr>
+          <w:b/>
+          <w:bCs/>
+          <w:color w:val="BF8F00" w:themeColor="accent4" w:themeShade="BF"/>
+          <w:sz w:val="32"/>
+          <w:szCs w:val="32"/>
+        </w:rPr>
+        <w:t>–</w:t>
+      </w:r>
+      <w:r>
+        <w:rPr>
+          <w:b/>
+          <w:bCs/>
+          <w:color w:val="BF8F00" w:themeColor="accent4" w:themeShade="BF"/>
+          <w:sz w:val="32"/>
+          <w:szCs w:val="32"/>
+        </w:rPr>
+        <w:t xml:space="preserve"> OK</w:t>
+      </w:r>
+      <w:r>
+        <w:rPr>
+          <w:b/>
+          <w:bCs/>
+          <w:color w:val="BF8F00" w:themeColor="accent4" w:themeShade="BF"/>
+          <w:sz w:val="32"/>
+          <w:szCs w:val="32"/>
+        </w:rPr>
+        <w:t xml:space="preserve"> (Auth0 API MANAGEMENT)</w:t>
+      </w:r>
     </w:p>
     <w:p>
       <w:pPr>
@@ -1796,11 +2173,19 @@
         </w:rPr>
         <w:t xml:space="preserve">Don’t forget </w:t>
       </w:r>
+      <w:proofErr w:type="gramStart"/>
       <w:r>
         <w:rPr>
           <w:color w:val="BF8F00" w:themeColor="accent4" w:themeShade="BF"/>
         </w:rPr>
-        <w:t>retry Policies</w:t>
+        <w:t>retry</w:t>
+      </w:r>
+      <w:proofErr w:type="gramEnd"/>
+      <w:r>
+        <w:rPr>
+          <w:color w:val="BF8F00" w:themeColor="accent4" w:themeShade="BF"/>
+        </w:rPr>
+        <w:t xml:space="preserve"> Policies</w:t>
       </w:r>
       <w:r>
         <w:rPr>
@@ -1824,7 +2209,8 @@
         <w:rPr>
           <w:color w:val="70AD47" w:themeColor="accent6"/>
         </w:rPr>
-        <w:t xml:space="preserve">Make AJAX Call on Website level to call an external API </w:t>
+        <w:lastRenderedPageBreak/>
+        <w:t>Make AJAX Call on Website level to call an external API</w:t>
       </w:r>
     </w:p>
     <w:p>
@@ -1917,7 +2303,29 @@
         <w:rPr>
           <w:color w:val="BF8F00" w:themeColor="accent4" w:themeShade="BF"/>
         </w:rPr>
-        <w:t>Use pagination for Grid having more than 50 results</w:t>
+        <w:t xml:space="preserve">Use pagination for Grid having more than 50 </w:t>
+      </w:r>
+      <w:r>
+        <w:rPr>
+          <w:color w:val="BF8F00" w:themeColor="accent4" w:themeShade="BF"/>
+        </w:rPr>
+        <w:t>results</w:t>
+      </w:r>
+      <w:r>
+        <w:rPr>
+          <w:color w:val="BF8F00" w:themeColor="accent4" w:themeShade="BF"/>
+        </w:rPr>
+        <w:t xml:space="preserve"> --</w:t>
+      </w:r>
+      <w:r>
+        <w:rPr>
+          <w:b/>
+          <w:bCs/>
+          <w:color w:val="BF8F00" w:themeColor="accent4" w:themeShade="BF"/>
+          <w:sz w:val="36"/>
+          <w:szCs w:val="36"/>
+        </w:rPr>
+        <w:t xml:space="preserve"> OK</w:t>
       </w:r>
     </w:p>
     <w:p>
@@ -1937,6 +2345,12 @@
         </w:rPr>
         <w:t>Create some script on WEBSITE level</w:t>
       </w:r>
+      <w:r>
+        <w:rPr>
+          <w:color w:val="70AD47" w:themeColor="accent6"/>
+        </w:rPr>
+        <w:t xml:space="preserve">   -- </w:t>
+      </w:r>
     </w:p>
     <w:p>
       <w:pPr>
@@ -2170,6 +2584,16 @@
           <w:szCs w:val="32"/>
         </w:rPr>
         <w:t xml:space="preserve"> – OK VANDERROST</w:t>
+      </w:r>
+      <w:r>
+        <w:rPr>
+          <w:b/>
+          <w:bCs/>
+          <w:color w:val="70AD47" w:themeColor="accent6"/>
+          <w:sz w:val="32"/>
+          <w:szCs w:val="32"/>
+        </w:rPr>
+        <w:t xml:space="preserve"> DON’T NEED DATE</w:t>
       </w:r>
     </w:p>
     <w:p/>
@@ -2195,8 +2619,13 @@
       <w:pPr>
         <w:pStyle w:val="Titre2"/>
       </w:pPr>
-      <w:r>
-        <w:t xml:space="preserve">Functionality : </w:t>
+      <w:proofErr w:type="gramStart"/>
+      <w:r>
+        <w:t>Functionality :</w:t>
+      </w:r>
+      <w:proofErr w:type="gramEnd"/>
+      <w:r>
+        <w:t xml:space="preserve"> </w:t>
       </w:r>
     </w:p>
     <w:p>
@@ -2319,7 +2748,23 @@
           <w:color w:val="70AD47" w:themeColor="accent6"/>
           <w:lang w:val="en"/>
         </w:rPr>
-        <w:t>Create an user</w:t>
+        <w:t xml:space="preserve">Create </w:t>
+      </w:r>
+      <w:proofErr w:type="gramStart"/>
+      <w:r>
+        <w:rPr>
+          <w:color w:val="70AD47" w:themeColor="accent6"/>
+          <w:lang w:val="en"/>
+        </w:rPr>
+        <w:t>an</w:t>
+      </w:r>
+      <w:proofErr w:type="gramEnd"/>
+      <w:r>
+        <w:rPr>
+          <w:color w:val="70AD47" w:themeColor="accent6"/>
+          <w:lang w:val="en"/>
+        </w:rPr>
+        <w:t xml:space="preserve"> user</w:t>
       </w:r>
     </w:p>
     <w:p>
@@ -2339,7 +2784,23 @@
           <w:color w:val="70AD47" w:themeColor="accent6"/>
           <w:lang w:val="en"/>
         </w:rPr>
-        <w:t>Update an user</w:t>
+        <w:t xml:space="preserve">Update </w:t>
+      </w:r>
+      <w:proofErr w:type="gramStart"/>
+      <w:r>
+        <w:rPr>
+          <w:color w:val="70AD47" w:themeColor="accent6"/>
+          <w:lang w:val="en"/>
+        </w:rPr>
+        <w:t>an</w:t>
+      </w:r>
+      <w:proofErr w:type="gramEnd"/>
+      <w:r>
+        <w:rPr>
+          <w:color w:val="70AD47" w:themeColor="accent6"/>
+          <w:lang w:val="en"/>
+        </w:rPr>
+        <w:t xml:space="preserve"> user</w:t>
       </w:r>
     </w:p>
     <w:p>
@@ -2359,7 +2820,23 @@
           <w:color w:val="70AD47" w:themeColor="accent6"/>
           <w:lang w:val="en"/>
         </w:rPr>
-        <w:t>Delete an user</w:t>
+        <w:t xml:space="preserve">Delete </w:t>
+      </w:r>
+      <w:proofErr w:type="gramStart"/>
+      <w:r>
+        <w:rPr>
+          <w:color w:val="70AD47" w:themeColor="accent6"/>
+          <w:lang w:val="en"/>
+        </w:rPr>
+        <w:t>an</w:t>
+      </w:r>
+      <w:proofErr w:type="gramEnd"/>
+      <w:r>
+        <w:rPr>
+          <w:color w:val="70AD47" w:themeColor="accent6"/>
+          <w:lang w:val="en"/>
+        </w:rPr>
+        <w:t xml:space="preserve"> user</w:t>
       </w:r>
     </w:p>
     <w:p>
@@ -2529,6 +3006,13 @@
         </w:rPr>
         <w:t>Hidden some functionality</w:t>
       </w:r>
+      <w:r>
+        <w:rPr>
+          <w:color w:val="70AD47" w:themeColor="accent6"/>
+          <w:lang w:val="en"/>
+        </w:rPr>
+        <w:t xml:space="preserve"> </w:t>
+      </w:r>
     </w:p>
     <w:p>
       <w:pPr>
@@ -2567,7 +3051,23 @@
           <w:color w:val="BF8F00" w:themeColor="accent4" w:themeShade="BF"/>
           <w:lang w:val="en"/>
         </w:rPr>
-        <w:t>Having a dropdown depending from another dropdown</w:t>
+        <w:t xml:space="preserve">Having a dropdown depending </w:t>
+      </w:r>
+      <w:proofErr w:type="gramStart"/>
+      <w:r>
+        <w:rPr>
+          <w:color w:val="BF8F00" w:themeColor="accent4" w:themeShade="BF"/>
+          <w:lang w:val="en"/>
+        </w:rPr>
+        <w:t>from</w:t>
+      </w:r>
+      <w:proofErr w:type="gramEnd"/>
+      <w:r>
+        <w:rPr>
+          <w:color w:val="BF8F00" w:themeColor="accent4" w:themeShade="BF"/>
+          <w:lang w:val="en"/>
+        </w:rPr>
+        <w:t xml:space="preserve"> another dropdown</w:t>
       </w:r>
     </w:p>
     <w:p>
@@ -2582,6 +3082,7 @@
           <w:lang w:val="en"/>
         </w:rPr>
       </w:pPr>
+      <w:proofErr w:type="gramStart"/>
       <w:r>
         <w:rPr>
           <w:color w:val="BF8F00" w:themeColor="accent4" w:themeShade="BF"/>
@@ -2589,6 +3090,7 @@
         </w:rPr>
         <w:t>Example :</w:t>
       </w:r>
+      <w:proofErr w:type="gramEnd"/>
     </w:p>
     <w:p>
       <w:pPr>
@@ -2607,7 +3109,23 @@
           <w:color w:val="BF8F00" w:themeColor="accent4" w:themeShade="BF"/>
           <w:lang w:val="en"/>
         </w:rPr>
-        <w:t xml:space="preserve">Dropdown1 : </w:t>
+        <w:t>Dropdown</w:t>
+      </w:r>
+      <w:proofErr w:type="gramStart"/>
+      <w:r>
+        <w:rPr>
+          <w:color w:val="BF8F00" w:themeColor="accent4" w:themeShade="BF"/>
+          <w:lang w:val="en"/>
+        </w:rPr>
+        <w:t>1 :</w:t>
+      </w:r>
+      <w:proofErr w:type="gramEnd"/>
+      <w:r>
+        <w:rPr>
+          <w:color w:val="BF8F00" w:themeColor="accent4" w:themeShade="BF"/>
+          <w:lang w:val="en"/>
+        </w:rPr>
+        <w:t xml:space="preserve"> </w:t>
       </w:r>
     </w:p>
     <w:p>
@@ -2622,12 +3140,21 @@
           <w:lang w:val="en"/>
         </w:rPr>
       </w:pPr>
+      <w:proofErr w:type="gramStart"/>
       <w:r>
         <w:rPr>
           <w:color w:val="BF8F00" w:themeColor="accent4" w:themeShade="BF"/>
           <w:lang w:val="en"/>
         </w:rPr>
-        <w:t>Value : “1- Yes”</w:t>
+        <w:t>Value :</w:t>
+      </w:r>
+      <w:proofErr w:type="gramEnd"/>
+      <w:r>
+        <w:rPr>
+          <w:color w:val="BF8F00" w:themeColor="accent4" w:themeShade="BF"/>
+          <w:lang w:val="en"/>
+        </w:rPr>
+        <w:t xml:space="preserve"> “1- Yes”</w:t>
       </w:r>
     </w:p>
     <w:p>
@@ -2642,12 +3169,21 @@
           <w:lang w:val="en"/>
         </w:rPr>
       </w:pPr>
+      <w:proofErr w:type="gramStart"/>
       <w:r>
         <w:rPr>
           <w:color w:val="BF8F00" w:themeColor="accent4" w:themeShade="BF"/>
           <w:lang w:val="en"/>
         </w:rPr>
-        <w:t>Value : “2- No”</w:t>
+        <w:t>Value :</w:t>
+      </w:r>
+      <w:proofErr w:type="gramEnd"/>
+      <w:r>
+        <w:rPr>
+          <w:color w:val="BF8F00" w:themeColor="accent4" w:themeShade="BF"/>
+          <w:lang w:val="en"/>
+        </w:rPr>
+        <w:t xml:space="preserve"> “2- No”</w:t>
       </w:r>
     </w:p>
     <w:p>
@@ -2662,12 +3198,21 @@
           <w:lang w:val="en"/>
         </w:rPr>
       </w:pPr>
+      <w:proofErr w:type="gramStart"/>
       <w:r>
         <w:rPr>
           <w:color w:val="BF8F00" w:themeColor="accent4" w:themeShade="BF"/>
           <w:lang w:val="en"/>
         </w:rPr>
-        <w:t>Value : “3- Other”</w:t>
+        <w:t>Value :</w:t>
+      </w:r>
+      <w:proofErr w:type="gramEnd"/>
+      <w:r>
+        <w:rPr>
+          <w:color w:val="BF8F00" w:themeColor="accent4" w:themeShade="BF"/>
+          <w:lang w:val="en"/>
+        </w:rPr>
+        <w:t xml:space="preserve"> “3- Other”</w:t>
       </w:r>
     </w:p>
     <w:p>
@@ -2807,7 +3352,23 @@
           <w:color w:val="BF8F00" w:themeColor="accent4" w:themeShade="BF"/>
           <w:lang w:val="en"/>
         </w:rPr>
-        <w:t>Show a list of bike in a second dropdown</w:t>
+        <w:t xml:space="preserve">Show a list of </w:t>
+      </w:r>
+      <w:proofErr w:type="gramStart"/>
+      <w:r>
+        <w:rPr>
+          <w:color w:val="BF8F00" w:themeColor="accent4" w:themeShade="BF"/>
+          <w:lang w:val="en"/>
+        </w:rPr>
+        <w:t>bike</w:t>
+      </w:r>
+      <w:proofErr w:type="gramEnd"/>
+      <w:r>
+        <w:rPr>
+          <w:color w:val="BF8F00" w:themeColor="accent4" w:themeShade="BF"/>
+          <w:lang w:val="en"/>
+        </w:rPr>
+        <w:t xml:space="preserve"> in a second dropdown</w:t>
       </w:r>
     </w:p>
     <w:p>
@@ -2850,7 +3411,6 @@
           <w:color w:val="70AD47" w:themeColor="accent6"/>
           <w:lang w:val="en"/>
         </w:rPr>
-        <w:lastRenderedPageBreak/>
         <w:t xml:space="preserve">Show a list coming from an external API </w:t>
       </w:r>
       <w:r>
@@ -2918,7 +3478,23 @@
           <w:color w:val="FF0000" w:themeColor="accent2"/>
           <w:lang w:val="en"/>
         </w:rPr>
-        <w:t>Use Toastr for notification after save for example</w:t>
+        <w:t xml:space="preserve">Use </w:t>
+      </w:r>
+      <w:proofErr w:type="spellStart"/>
+      <w:r>
+        <w:rPr>
+          <w:color w:val="FF0000" w:themeColor="accent2"/>
+          <w:lang w:val="en"/>
+        </w:rPr>
+        <w:t>Toastr</w:t>
+      </w:r>
+      <w:proofErr w:type="spellEnd"/>
+      <w:r>
+        <w:rPr>
+          <w:color w:val="FF0000" w:themeColor="accent2"/>
+          <w:lang w:val="en"/>
+        </w:rPr>
+        <w:t xml:space="preserve"> for notification after save for example</w:t>
       </w:r>
       <w:r>
         <w:rPr>
@@ -2947,11 +3523,20 @@
           <w:numId w:val="21"/>
         </w:numPr>
       </w:pPr>
+      <w:proofErr w:type="gramStart"/>
       <w:r>
         <w:rPr>
           <w:color w:val="FF0000" w:themeColor="accent2"/>
         </w:rPr>
-        <w:t>Example : “new user created</w:t>
+        <w:lastRenderedPageBreak/>
+        <w:t>Example :</w:t>
+      </w:r>
+      <w:proofErr w:type="gramEnd"/>
+      <w:r>
+        <w:rPr>
+          <w:color w:val="FF0000" w:themeColor="accent2"/>
+        </w:rPr>
+        <w:t xml:space="preserve"> “new user created</w:t>
       </w:r>
       <w:r>
         <w:t>”</w:t>
@@ -2974,12 +3559,14 @@
         </w:rPr>
         <w:t xml:space="preserve">CRUD on a dedicate </w:t>
       </w:r>
+      <w:proofErr w:type="spellStart"/>
       <w:r>
         <w:rPr>
           <w:color w:val="BF8F00" w:themeColor="accent4" w:themeShade="BF"/>
         </w:rPr>
         <w:t>projet</w:t>
       </w:r>
+      <w:proofErr w:type="spellEnd"/>
       <w:r>
         <w:rPr>
           <w:color w:val="BF8F00" w:themeColor="accent4" w:themeShade="BF"/>
@@ -29525,15 +30112,6 @@
 </file>
 
 <file path=customXml/item1.xml><?xml version="1.0" encoding="utf-8"?>
-<?mso-contentType ?>
-<FormTemplates xmlns="http://schemas.microsoft.com/sharepoint/v3/contenttype/forms">
-  <Display>DocumentLibraryForm</Display>
-  <Edit>DocumentLibraryForm</Edit>
-  <New>DocumentLibraryForm</New>
-</FormTemplates>
-</file>
-
-<file path=customXml/item2.xml><?xml version="1.0" encoding="utf-8"?>
 <ct:contentTypeSchema xmlns:ct="http://schemas.microsoft.com/office/2006/metadata/contentType" xmlns:ma="http://schemas.microsoft.com/office/2006/metadata/properties/metaAttributes" ct:_="" ma:_="" ma:contentTypeName="Document" ma:contentTypeID="0x010100E507793E9329044393A4B6C53ECFA426" ma:contentTypeVersion="7" ma:contentTypeDescription="Create a new document." ma:contentTypeScope="" ma:versionID="88add75fe2759296446eda82363ee88d">
   <xsd:schema xmlns:xsd="http://www.w3.org/2001/XMLSchema" xmlns:xs="http://www.w3.org/2001/XMLSchema" xmlns:p="http://schemas.microsoft.com/office/2006/metadata/properties" xmlns:ns2="76c5f374-0aff-4375-9325-f9557e6d0fb5" targetNamespace="http://schemas.microsoft.com/office/2006/metadata/properties" ma:root="true" ma:fieldsID="9f1bb7bcb4a9e7b7922033441d3868b9" ns2:_="">
     <xsd:import namespace="76c5f374-0aff-4375-9325-f9557e6d0fb5"/>
@@ -29695,6 +30273,10 @@
 </ct:contentTypeSchema>
 </file>
 
+<file path=customXml/item2.xml><?xml version="1.0" encoding="utf-8"?>
+<b:Sources xmlns:b="http://schemas.openxmlformats.org/officeDocument/2006/bibliography" xmlns="http://schemas.openxmlformats.org/officeDocument/2006/bibliography" SelectedStyle="\APASixthEditionOfficeOnline.xsl" StyleName="APA" Version="6"/>
+</file>
+
 <file path=customXml/item3.xml><?xml version="1.0" encoding="utf-8"?>
 <p:properties xmlns:p="http://schemas.microsoft.com/office/2006/metadata/properties" xmlns:xsi="http://www.w3.org/2001/XMLSchema-instance" xmlns:pc="http://schemas.microsoft.com/office/infopath/2007/PartnerControls">
   <documentManagement/>
@@ -29702,18 +30284,15 @@
 </file>
 
 <file path=customXml/item4.xml><?xml version="1.0" encoding="utf-8"?>
-<b:Sources xmlns:b="http://schemas.openxmlformats.org/officeDocument/2006/bibliography" xmlns="http://schemas.openxmlformats.org/officeDocument/2006/bibliography" SelectedStyle="\APASixthEditionOfficeOnline.xsl" StyleName="APA" Version="6"/>
+<?mso-contentType ?>
+<FormTemplates xmlns="http://schemas.microsoft.com/sharepoint/v3/contenttype/forms">
+  <Display>DocumentLibraryForm</Display>
+  <Edit>DocumentLibraryForm</Edit>
+  <New>DocumentLibraryForm</New>
+</FormTemplates>
 </file>
 
 <file path=customXml/itemProps1.xml><?xml version="1.0" encoding="utf-8"?>
-<ds:datastoreItem xmlns:ds="http://schemas.openxmlformats.org/officeDocument/2006/customXml" ds:itemID="{1B5B045A-BB2C-4736-92A7-FE452743C927}">
-  <ds:schemaRefs>
-    <ds:schemaRef ds:uri="http://schemas.microsoft.com/sharepoint/v3/contenttype/forms"/>
-  </ds:schemaRefs>
-</ds:datastoreItem>
-</file>
-
-<file path=customXml/itemProps2.xml><?xml version="1.0" encoding="utf-8"?>
 <ds:datastoreItem xmlns:ds="http://schemas.openxmlformats.org/officeDocument/2006/customXml" ds:itemID="{0C73806B-C492-42B4-9023-F078F30530C7}">
   <ds:schemaRefs>
     <ds:schemaRef ds:uri="http://schemas.microsoft.com/office/2006/metadata/contentType"/>
@@ -29731,6 +30310,14 @@
 </ds:datastoreItem>
 </file>
 
+<file path=customXml/itemProps2.xml><?xml version="1.0" encoding="utf-8"?>
+<ds:datastoreItem xmlns:ds="http://schemas.openxmlformats.org/officeDocument/2006/customXml" ds:itemID="{6E183376-1412-4C13-B6D3-42A50277FD16}">
+  <ds:schemaRefs>
+    <ds:schemaRef ds:uri="http://schemas.openxmlformats.org/officeDocument/2006/bibliography"/>
+  </ds:schemaRefs>
+</ds:datastoreItem>
+</file>
+
 <file path=customXml/itemProps3.xml><?xml version="1.0" encoding="utf-8"?>
 <ds:datastoreItem xmlns:ds="http://schemas.openxmlformats.org/officeDocument/2006/customXml" ds:itemID="{2B88BA17-A6B7-4833-AF50-74C1271AE51F}">
   <ds:schemaRefs>
@@ -29741,9 +30328,9 @@
 </file>
 
 <file path=customXml/itemProps4.xml><?xml version="1.0" encoding="utf-8"?>
-<ds:datastoreItem xmlns:ds="http://schemas.openxmlformats.org/officeDocument/2006/customXml" ds:itemID="{6E183376-1412-4C13-B6D3-42A50277FD16}">
+<ds:datastoreItem xmlns:ds="http://schemas.openxmlformats.org/officeDocument/2006/customXml" ds:itemID="{1B5B045A-BB2C-4736-92A7-FE452743C927}">
   <ds:schemaRefs>
-    <ds:schemaRef ds:uri="http://schemas.openxmlformats.org/officeDocument/2006/bibliography"/>
+    <ds:schemaRef ds:uri="http://schemas.microsoft.com/sharepoint/v3/contenttype/forms"/>
   </ds:schemaRefs>
 </ds:datastoreItem>
 </file>
</xml_diff>